<commit_message>
minor (very minor) update to the GDD
</commit_message>
<xml_diff>
--- a/Tile Engine/WorkingTitle.docx
+++ b/Tile Engine/WorkingTitle.docx
@@ -200,7 +200,14 @@
                     <w:sz w:val="24"/>
                     <w:szCs w:val="24"/>
                   </w:rPr>
-                  <w:t>Version 1.0</w:t>
+                  <w:t>Version 1.</w:t>
+                </w:r>
+                <w:r>
+                  <w:rPr>
+                    <w:sz w:val="24"/>
+                    <w:szCs w:val="24"/>
+                  </w:rPr>
+                  <w:t>1</w:t>
                 </w:r>
               </w:p>
               <w:p>
@@ -645,6 +652,52 @@
       <w:pPr>
         <w:jc w:val="center"/>
         <w:rPr>
+          <w:sz w:val="24"/>
+          <w:szCs w:val="24"/>
+        </w:rPr>
+      </w:pPr>
+      <w:r>
+        <w:rPr>
+          <w:sz w:val="24"/>
+          <w:szCs w:val="24"/>
+        </w:rPr>
+        <w:t>October 1st, 2011</w:t>
+      </w:r>
+      <w:r>
+        <w:rPr>
+          <w:sz w:val="24"/>
+          <w:szCs w:val="24"/>
+        </w:rPr>
+        <w:tab/>
+        <w:t>Joshua Fulmer</w:t>
+      </w:r>
+      <w:r>
+        <w:rPr>
+          <w:sz w:val="24"/>
+          <w:szCs w:val="24"/>
+        </w:rPr>
+        <w:tab/>
+      </w:r>
+      <w:r>
+        <w:rPr>
+          <w:sz w:val="24"/>
+          <w:szCs w:val="24"/>
+        </w:rPr>
+        <w:tab/>
+        <w:t>Version 1.0</w:t>
+      </w:r>
+      <w:r>
+        <w:rPr>
+          <w:sz w:val="24"/>
+          <w:szCs w:val="24"/>
+        </w:rPr>
+        <w:t xml:space="preserve"> </w:t>
+      </w:r>
+    </w:p>
+    <w:p>
+      <w:pPr>
+        <w:jc w:val="center"/>
+        <w:rPr>
           <w:b/>
           <w:sz w:val="24"/>
           <w:szCs w:val="24"/>
@@ -656,7 +709,7 @@
           <w:sz w:val="24"/>
           <w:szCs w:val="24"/>
         </w:rPr>
-        <w:t>October 1st, 2011</w:t>
+        <w:t>October 17th, 2011</w:t>
       </w:r>
       <w:r>
         <w:rPr>
@@ -679,14 +732,7 @@
           <w:szCs w:val="24"/>
         </w:rPr>
         <w:tab/>
-        <w:t>Version 1.0</w:t>
-      </w:r>
-      <w:r>
-        <w:rPr>
-          <w:sz w:val="24"/>
-          <w:szCs w:val="24"/>
-        </w:rPr>
-        <w:t xml:space="preserve"> </w:t>
+        <w:t>Version 1.1</w:t>
       </w:r>
     </w:p>
     <w:p>
@@ -779,6 +825,13 @@
           <w:szCs w:val="24"/>
         </w:rPr>
         <w:tab/>
+      </w:r>
+      <w:commentRangeStart w:id="0"/>
+      <w:r>
+        <w:rPr>
+          <w:sz w:val="24"/>
+          <w:szCs w:val="24"/>
+        </w:rPr>
         <w:t xml:space="preserve">packets of computer information around a board into one or more goals while avoiding </w:t>
       </w:r>
       <w:r>
@@ -788,6 +841,13 @@
         </w:rPr>
         <w:tab/>
         <w:t xml:space="preserve">potential viruses or malware. </w:t>
+      </w:r>
+      <w:commentRangeEnd w:id="0"/>
+      <w:r>
+        <w:rPr>
+          <w:rStyle w:val="CommentReference"/>
+        </w:rPr>
+        <w:commentReference w:id="0"/>
       </w:r>
       <w:r>
         <w:rPr>
@@ -912,7 +972,35 @@
           <w:szCs w:val="24"/>
         </w:rPr>
         <w:tab/>
-        <w:t xml:space="preserve">They can either be manually removed by the player, or atomically by placing a fourth </w:t>
+        <w:t>They can either be manually removed by the player, or a</w:t>
+      </w:r>
+      <w:r>
+        <w:rPr>
+          <w:sz w:val="24"/>
+          <w:szCs w:val="24"/>
+        </w:rPr>
+        <w:t>u</w:t>
+      </w:r>
+      <w:r>
+        <w:rPr>
+          <w:sz w:val="24"/>
+          <w:szCs w:val="24"/>
+        </w:rPr>
+        <w:t>tom</w:t>
+      </w:r>
+      <w:r>
+        <w:rPr>
+          <w:sz w:val="24"/>
+          <w:szCs w:val="24"/>
+        </w:rPr>
+        <w:t>at</w:t>
+      </w:r>
+      <w:r>
+        <w:rPr>
+          <w:sz w:val="24"/>
+          <w:szCs w:val="24"/>
+        </w:rPr>
+        <w:t xml:space="preserve">ically by placing a fourth </w:t>
       </w:r>
       <w:r>
         <w:rPr>
@@ -988,7 +1076,6 @@
     <w:p>
       <w:pPr>
         <w:rPr>
-          <w:b/>
           <w:sz w:val="24"/>
           <w:szCs w:val="24"/>
         </w:rPr>
@@ -1262,7 +1349,7 @@
                     </pic:cNvPicPr>
                   </pic:nvPicPr>
                   <pic:blipFill>
-                    <a:blip r:embed="rId12" cstate="print"/>
+                    <a:blip r:embed="rId13" cstate="print"/>
                     <a:srcRect/>
                     <a:stretch>
                       <a:fillRect/>
@@ -1829,6 +1916,13 @@
         </w:rPr>
         <w:t>The game world can be described as the abstract visualization of a computer network. The network is responsible for the transportation of all data and information between systems.</w:t>
       </w:r>
+      <w:r>
+        <w:rPr>
+          <w:sz w:val="24"/>
+          <w:szCs w:val="24"/>
+        </w:rPr>
+        <w:t xml:space="preserve"> You are a coordinator that adjusts the direction of this information.</w:t>
+      </w:r>
     </w:p>
     <w:p>
       <w:pPr>
@@ -1858,25 +1952,94 @@
           <w:sz w:val="24"/>
           <w:szCs w:val="24"/>
         </w:rPr>
-        <w:t xml:space="preserve">Levels </w:t>
-      </w:r>
-    </w:p>
-    <w:p>
-      <w:pPr>
-        <w:rPr>
-          <w:b/>
-          <w:sz w:val="24"/>
-          <w:szCs w:val="24"/>
-        </w:rPr>
-      </w:pPr>
-      <w:r>
-        <w:rPr>
-          <w:b/>
-          <w:sz w:val="24"/>
-          <w:szCs w:val="24"/>
-        </w:rPr>
-        <w:tab/>
-        <w:t>*TBD*</w:t>
+        <w:t>Game Modes</w:t>
+      </w:r>
+    </w:p>
+    <w:p>
+      <w:pPr>
+        <w:pStyle w:val="ListParagraph"/>
+        <w:rPr>
+          <w:b/>
+          <w:sz w:val="24"/>
+          <w:szCs w:val="24"/>
+        </w:rPr>
+      </w:pPr>
+    </w:p>
+    <w:p>
+      <w:pPr>
+        <w:pStyle w:val="ListParagraph"/>
+        <w:numPr>
+          <w:ilvl w:val="1"/>
+          <w:numId w:val="1"/>
+        </w:numPr>
+        <w:rPr>
+          <w:b/>
+          <w:sz w:val="24"/>
+          <w:szCs w:val="24"/>
+        </w:rPr>
+      </w:pPr>
+      <w:r>
+        <w:rPr>
+          <w:b/>
+          <w:sz w:val="24"/>
+          <w:szCs w:val="24"/>
+        </w:rPr>
+        <w:t>Free For All</w:t>
+      </w:r>
+    </w:p>
+    <w:p>
+      <w:pPr>
+        <w:pStyle w:val="ListParagraph"/>
+        <w:ind w:left="1440"/>
+        <w:rPr>
+          <w:b/>
+          <w:sz w:val="24"/>
+          <w:szCs w:val="24"/>
+        </w:rPr>
+      </w:pPr>
+    </w:p>
+    <w:p>
+      <w:pPr>
+        <w:pStyle w:val="ListParagraph"/>
+        <w:ind w:left="1440"/>
+        <w:rPr>
+          <w:sz w:val="24"/>
+          <w:szCs w:val="24"/>
+        </w:rPr>
+      </w:pPr>
+      <w:r>
+        <w:rPr>
+          <w:sz w:val="24"/>
+          <w:szCs w:val="24"/>
+        </w:rPr>
+        <w:t>The default game play is a 4 - player free for all game where each player has a 'base'. Each player attempts to redirect as many sprites as possible into their base while ensuring that other players do not obtain any. At the end of the game, the player with the most points wins.</w:t>
+      </w:r>
+    </w:p>
+    <w:p>
+      <w:pPr>
+        <w:pStyle w:val="ListParagraph"/>
+        <w:ind w:left="1440"/>
+        <w:rPr>
+          <w:sz w:val="24"/>
+          <w:szCs w:val="24"/>
+        </w:rPr>
+      </w:pPr>
+    </w:p>
+    <w:p>
+      <w:pPr>
+        <w:pStyle w:val="ListParagraph"/>
+        <w:ind w:left="1440"/>
+        <w:rPr>
+          <w:sz w:val="24"/>
+          <w:szCs w:val="24"/>
+        </w:rPr>
+      </w:pPr>
+      <w:r>
+        <w:rPr>
+          <w:sz w:val="24"/>
+          <w:szCs w:val="24"/>
+        </w:rPr>
+        <w:t>This game can either end based on a timer (5 minute game time.) or after a specified number of sprites have been spawned. (100 sprites total.)</w:t>
       </w:r>
     </w:p>
     <w:p>
@@ -1949,15 +2112,6 @@
     </w:p>
     <w:p>
       <w:pPr>
-        <w:rPr>
-          <w:b/>
-          <w:sz w:val="24"/>
-          <w:szCs w:val="24"/>
-        </w:rPr>
-      </w:pPr>
-    </w:p>
-    <w:p>
-      <w:pPr>
         <w:pStyle w:val="ListParagraph"/>
         <w:numPr>
           <w:ilvl w:val="0"/>
@@ -1975,7 +2129,6 @@
           <w:sz w:val="24"/>
           <w:szCs w:val="24"/>
         </w:rPr>
-        <w:lastRenderedPageBreak/>
         <w:t>Enemies</w:t>
       </w:r>
     </w:p>
@@ -2346,6 +2499,7 @@
           <w:sz w:val="24"/>
           <w:szCs w:val="24"/>
         </w:rPr>
+        <w:lastRenderedPageBreak/>
         <w:t>Design Notes</w:t>
       </w:r>
     </w:p>
@@ -2396,10 +2550,10 @@
       </w:pPr>
     </w:p>
     <w:sectPr>
-      <w:headerReference w:type="even" r:id="rId13"/>
-      <w:headerReference w:type="default" r:id="rId14"/>
-      <w:footerReference w:type="even" r:id="rId15"/>
-      <w:footerReference w:type="default" r:id="rId16"/>
+      <w:headerReference w:type="even" r:id="rId14"/>
+      <w:headerReference w:type="default" r:id="rId15"/>
+      <w:footerReference w:type="even" r:id="rId16"/>
+      <w:footerReference w:type="default" r:id="rId17"/>
       <w:pgSz w:w="12240" w:h="15840"/>
       <w:pgMar w:top="1440" w:right="1440" w:bottom="1440" w:left="1440" w:header="720" w:footer="720" w:gutter="0"/>
       <w:pgBorders w:offsetFrom="page">
@@ -2414,6 +2568,27 @@
     </w:sectPr>
   </w:body>
 </w:document>
+</file>
+
+<file path=word/comments.xml><?xml version="1.0" encoding="utf-8"?>
+<w:comments xmlns:ve="http://schemas.openxmlformats.org/markup-compatibility/2006" xmlns:o="urn:schemas-microsoft-com:office:office" xmlns:r="http://schemas.openxmlformats.org/officeDocument/2006/relationships" xmlns:m="http://schemas.openxmlformats.org/officeDocument/2006/math" xmlns:v="urn:schemas-microsoft-com:vml" xmlns:wp="http://schemas.openxmlformats.org/drawingml/2006/wordprocessingDrawing" xmlns:w10="urn:schemas-microsoft-com:office:word" xmlns:w="http://schemas.openxmlformats.org/wordprocessingml/2006/main" xmlns:wne="http://schemas.microsoft.com/office/word/2006/wordml">
+  <w:comment w:id="0" w:author="Joshua" w:date="2011-10-17T10:03:00Z" w:initials="J">
+    <w:p>
+      <w:pPr>
+        <w:pStyle w:val="CommentText"/>
+      </w:pPr>
+      <w:r>
+        <w:rPr>
+          <w:rStyle w:val="CommentReference"/>
+        </w:rPr>
+        <w:annotationRef/>
+      </w:r>
+      <w:r>
+        <w:t>I'm not sure what theme we are going for yet, if any. But for now I am going to leave as is.</w:t>
+      </w:r>
+    </w:p>
+  </w:comment>
+</w:comments>
 </file>
 
 <file path=word/endnotes.xml><?xml version="1.0" encoding="utf-8"?>
@@ -2472,7 +2647,7 @@
         <w:rFonts w:asciiTheme="majorHAnsi" w:hAnsiTheme="majorHAnsi"/>
         <w:b/>
       </w:rPr>
-      <w:t>0</w:t>
+      <w:t>1</w:t>
     </w:r>
     <w:r>
       <w:rPr>
@@ -2492,7 +2667,7 @@
           <w:rFonts w:asciiTheme="majorHAnsi" w:hAnsiTheme="majorHAnsi"/>
           <w:noProof/>
         </w:rPr>
-        <w:t>6</w:t>
+        <w:t>8</w:t>
       </w:r>
     </w:fldSimple>
   </w:p>
@@ -2520,7 +2695,13 @@
       <w:rPr>
         <w:rFonts w:asciiTheme="majorHAnsi" w:hAnsiTheme="majorHAnsi"/>
       </w:rPr>
-      <w:t>Version 1.0</w:t>
+      <w:t>Version 1.</w:t>
+    </w:r>
+    <w:r>
+      <w:rPr>
+        <w:rFonts w:asciiTheme="majorHAnsi" w:hAnsiTheme="majorHAnsi"/>
+      </w:rPr>
+      <w:t>1</w:t>
     </w:r>
     <w:r>
       <w:rPr>
@@ -2738,7 +2919,7 @@
             <w:docPart w:val="4318FDA495834601A9C2C425C5DF9B93"/>
           </w:placeholder>
           <w:dataBinding w:prefixMappings="xmlns:ns0='http://schemas.microsoft.com/office/2006/coverPageProps'" w:xpath="/ns0:CoverPageProperties[1]/ns0:PublishDate[1]" w:storeItemID="{55AF091B-3C7A-41E3-B477-F2FDAA23CFDA}"/>
-          <w:date w:fullDate="2011-10-01T00:00:00Z">
+          <w:date w:fullDate="2011-10-17T00:00:00Z">
             <w:dateFormat w:val="MMMM d, yyyy"/>
             <w:lid w:val="en-US"/>
             <w:storeMappedDataAs w:val="dateTime"/>
@@ -2766,7 +2947,13 @@
                 <w:rPr>
                   <w:color w:val="FFFFFF" w:themeColor="background1"/>
                 </w:rPr>
-                <w:t>October 1, 2011</w:t>
+                <w:t>October 17</w:t>
+              </w:r>
+              <w:r>
+                <w:rPr>
+                  <w:color w:val="FFFFFF" w:themeColor="background1"/>
+                </w:rPr>
+                <w:t>, 2011</w:t>
               </w:r>
             </w:p>
           </w:tc>
@@ -2812,7 +2999,7 @@
             <w:docPart w:val="168C92AD4A094387BDE4005ADEC544A0"/>
           </w:placeholder>
           <w:dataBinding w:prefixMappings="xmlns:ns0='http://schemas.microsoft.com/office/2006/coverPageProps'" w:xpath="/ns0:CoverPageProperties[1]/ns0:PublishDate[1]" w:storeItemID="{55AF091B-3C7A-41E3-B477-F2FDAA23CFDA}"/>
-          <w:date w:fullDate="2011-10-01T00:00:00Z">
+          <w:date w:fullDate="2011-10-17T00:00:00Z">
             <w:dateFormat w:val="MMMM d, yyyy"/>
             <w:lid w:val="en-US"/>
             <w:storeMappedDataAs w:val="dateTime"/>
@@ -2844,7 +3031,7 @@
                   <w:sz w:val="24"/>
                   <w:szCs w:val="24"/>
                 </w:rPr>
-                <w:t>October 1, 2011</w:t>
+                <w:t>October 17, 2011</w:t>
               </w:r>
             </w:p>
           </w:tc>
@@ -3031,7 +3218,7 @@
         <w:ind w:left="720" w:hanging="360"/>
       </w:pPr>
     </w:lvl>
-    <w:lvl w:ilvl="1" w:tplc="04090019" w:tentative="1">
+    <w:lvl w:ilvl="1" w:tplc="04090019">
       <w:start w:val="1"/>
       <w:numFmt w:val="lowerLetter"/>
       <w:lvlText w:val="%2."/>
@@ -3758,6 +3945,72 @@
     <w:uiPriority w:val="99"/>
     <w:rsid w:val="00C152DC"/>
   </w:style>
+  <w:style w:type="character" w:styleId="CommentReference">
+    <w:name w:val="annotation reference"/>
+    <w:basedOn w:val="DefaultParagraphFont"/>
+    <w:uiPriority w:val="99"/>
+    <w:semiHidden/>
+    <w:unhideWhenUsed/>
+    <w:rsid w:val="003261BC"/>
+    <w:rPr>
+      <w:sz w:val="16"/>
+      <w:szCs w:val="16"/>
+    </w:rPr>
+  </w:style>
+  <w:style w:type="paragraph" w:styleId="CommentText">
+    <w:name w:val="annotation text"/>
+    <w:basedOn w:val="Normal"/>
+    <w:link w:val="CommentTextChar"/>
+    <w:uiPriority w:val="99"/>
+    <w:semiHidden/>
+    <w:unhideWhenUsed/>
+    <w:rsid w:val="003261BC"/>
+    <w:pPr>
+      <w:spacing w:line="240" w:lineRule="auto"/>
+    </w:pPr>
+    <w:rPr>
+      <w:sz w:val="20"/>
+      <w:szCs w:val="20"/>
+    </w:rPr>
+  </w:style>
+  <w:style w:type="character" w:customStyle="1" w:styleId="CommentTextChar">
+    <w:name w:val="Comment Text Char"/>
+    <w:basedOn w:val="DefaultParagraphFont"/>
+    <w:link w:val="CommentText"/>
+    <w:uiPriority w:val="99"/>
+    <w:semiHidden/>
+    <w:rsid w:val="003261BC"/>
+    <w:rPr>
+      <w:sz w:val="20"/>
+      <w:szCs w:val="20"/>
+    </w:rPr>
+  </w:style>
+  <w:style w:type="paragraph" w:styleId="CommentSubject">
+    <w:name w:val="annotation subject"/>
+    <w:basedOn w:val="CommentText"/>
+    <w:next w:val="CommentText"/>
+    <w:link w:val="CommentSubjectChar"/>
+    <w:uiPriority w:val="99"/>
+    <w:semiHidden/>
+    <w:unhideWhenUsed/>
+    <w:rsid w:val="003261BC"/>
+    <w:rPr>
+      <w:b/>
+      <w:bCs/>
+    </w:rPr>
+  </w:style>
+  <w:style w:type="character" w:customStyle="1" w:styleId="CommentSubjectChar">
+    <w:name w:val="Comment Subject Char"/>
+    <w:basedOn w:val="CommentTextChar"/>
+    <w:link w:val="CommentSubject"/>
+    <w:uiPriority w:val="99"/>
+    <w:semiHidden/>
+    <w:rsid w:val="003261BC"/>
+    <w:rPr>
+      <w:b/>
+      <w:bCs/>
+    </w:rPr>
+  </w:style>
 </w:styles>
 </file>
 
@@ -3917,68 +4170,6 @@
         </w:p>
       </w:docPartBody>
     </w:docPart>
-    <w:docPart>
-      <w:docPartPr>
-        <w:name w:val="168C92AD4A094387BDE4005ADEC544A0"/>
-        <w:category>
-          <w:name w:val="General"/>
-          <w:gallery w:val="placeholder"/>
-        </w:category>
-        <w:types>
-          <w:type w:val="bbPlcHdr"/>
-        </w:types>
-        <w:behaviors>
-          <w:behavior w:val="content"/>
-        </w:behaviors>
-        <w:guid w:val="{172F7CDB-DE2C-4CEF-B749-EFC10874D149}"/>
-      </w:docPartPr>
-      <w:docPartBody>
-        <w:p>
-          <w:pPr>
-            <w:pStyle w:val="168C92AD4A094387BDE4005ADEC544A0"/>
-          </w:pPr>
-          <w:r>
-            <w:rPr>
-              <w:color w:val="FFFFFF" w:themeColor="background1"/>
-            </w:rPr>
-            <w:t>[Pick the date]</w:t>
-          </w:r>
-        </w:p>
-      </w:docPartBody>
-    </w:docPart>
-    <w:docPart>
-      <w:docPartPr>
-        <w:name w:val="2CD6F82C5FBB4B3AA4B3B4D7B987FCC3"/>
-        <w:category>
-          <w:name w:val="General"/>
-          <w:gallery w:val="placeholder"/>
-        </w:category>
-        <w:types>
-          <w:type w:val="bbPlcHdr"/>
-        </w:types>
-        <w:behaviors>
-          <w:behavior w:val="content"/>
-        </w:behaviors>
-        <w:guid w:val="{3BCBCD65-AB39-47CB-9B0B-E3BDBBAE8019}"/>
-      </w:docPartPr>
-      <w:docPartBody>
-        <w:p>
-          <w:pPr>
-            <w:pStyle w:val="2CD6F82C5FBB4B3AA4B3B4D7B987FCC3"/>
-          </w:pPr>
-          <w:r>
-            <w:rPr>
-              <w:b/>
-              <w:bCs/>
-              <w:caps/>
-              <w:sz w:val="24"/>
-              <w:szCs w:val="24"/>
-            </w:rPr>
-            <w:t>Type the document title</w:t>
-          </w:r>
-        </w:p>
-      </w:docPartBody>
-    </w:docPart>
   </w:docParts>
 </w:glossaryDocument>
 </file>
@@ -4048,6 +4239,7 @@
   <w:rsids>
     <w:rsidRoot w:val="00711967"/>
     <w:rsid w:val="00711967"/>
+    <w:rsid w:val="00B72FDB"/>
   </w:rsids>
   <m:mathPr>
     <m:mathFont m:val="Cambria Math"/>
@@ -4228,6 +4420,7 @@
   <w:style w:type="paragraph" w:default="1" w:styleId="Normal">
     <w:name w:val="Normal"/>
     <w:qFormat/>
+    <w:rsid w:val="00B72FDB"/>
   </w:style>
   <w:style w:type="character" w:default="1" w:styleId="DefaultParagraphFont">
     <w:name w:val="Default Paragraph Font"/>
@@ -4259,30 +4452,39 @@
   </w:style>
   <w:style w:type="paragraph" w:customStyle="1" w:styleId="808421D0E3D94ED094807D1F568CCAA6">
     <w:name w:val="808421D0E3D94ED094807D1F568CCAA6"/>
+    <w:rsid w:val="00B72FDB"/>
   </w:style>
   <w:style w:type="paragraph" w:customStyle="1" w:styleId="0062E02386124F4FB9A459AFC42E8700">
     <w:name w:val="0062E02386124F4FB9A459AFC42E8700"/>
+    <w:rsid w:val="00B72FDB"/>
   </w:style>
   <w:style w:type="paragraph" w:customStyle="1" w:styleId="1145710A859D48A3AFD432F69C212BBA">
     <w:name w:val="1145710A859D48A3AFD432F69C212BBA"/>
+    <w:rsid w:val="00B72FDB"/>
   </w:style>
   <w:style w:type="paragraph" w:customStyle="1" w:styleId="8489033E2806497D89A686E9ED7A2593">
     <w:name w:val="8489033E2806497D89A686E9ED7A2593"/>
+    <w:rsid w:val="00B72FDB"/>
   </w:style>
   <w:style w:type="paragraph" w:customStyle="1" w:styleId="9FDD21A6FD7A43DF9CFC7C4931B60939">
     <w:name w:val="9FDD21A6FD7A43DF9CFC7C4931B60939"/>
+    <w:rsid w:val="00B72FDB"/>
   </w:style>
   <w:style w:type="paragraph" w:customStyle="1" w:styleId="4318FDA495834601A9C2C425C5DF9B93">
     <w:name w:val="4318FDA495834601A9C2C425C5DF9B93"/>
+    <w:rsid w:val="00B72FDB"/>
   </w:style>
   <w:style w:type="paragraph" w:customStyle="1" w:styleId="168C92AD4A094387BDE4005ADEC544A0">
     <w:name w:val="168C92AD4A094387BDE4005ADEC544A0"/>
+    <w:rsid w:val="00B72FDB"/>
   </w:style>
   <w:style w:type="paragraph" w:customStyle="1" w:styleId="2CD6F82C5FBB4B3AA4B3B4D7B987FCC3">
     <w:name w:val="2CD6F82C5FBB4B3AA4B3B4D7B987FCC3"/>
+    <w:rsid w:val="00B72FDB"/>
   </w:style>
   <w:style w:type="paragraph" w:customStyle="1" w:styleId="59C8E537C51F4A909B64DC459C1F46E1">
     <w:name w:val="59C8E537C51F4A909B64DC459C1F46E1"/>
+    <w:rsid w:val="00B72FDB"/>
   </w:style>
 </w:styles>
 </file>
@@ -4578,7 +4780,7 @@
 
 <file path=customXml/item1.xml><?xml version="1.0" encoding="utf-8"?>
 <CoverPageProperties xmlns="http://schemas.microsoft.com/office/2006/coverPageProps">
-  <PublishDate>2011-10-01T00:00:00</PublishDate>
+  <PublishDate>2011-10-17T00:00:00</PublishDate>
   <Abstract/>
   <CompanyAddress/>
   <CompanyPhone/>
@@ -4588,16 +4790,16 @@
 </file>
 
 <file path=customXml/item2.xml><?xml version="1.0" encoding="utf-8"?>
-<p:properties xmlns:p="http://schemas.microsoft.com/office/2006/metadata/properties" xmlns:xsi="http://www.w3.org/2001/XMLSchema-instance" xmlns:pc="http://schemas.microsoft.com/office/infopath/2007/PartnerControls"/>
-</file>
-
-<file path=customXml/item3.xml><?xml version="1.0" encoding="utf-8"?>
 <?mso-contentType ?>
 <FormTemplates xmlns="http://schemas.microsoft.com/sharepoint/v3/contenttype/forms">
   <Display>DocumentLibraryForm</Display>
   <Edit>AssetEditForm</Edit>
   <New>DocumentLibraryForm</New>
 </FormTemplates>
+</file>
+
+<file path=customXml/item3.xml><?xml version="1.0" encoding="utf-8"?>
+<p:properties xmlns:p="http://schemas.microsoft.com/office/2006/metadata/properties" xmlns:xsi="http://www.w3.org/2001/XMLSchema-instance" xmlns:pc="http://schemas.microsoft.com/office/infopath/2007/PartnerControls"/>
 </file>
 
 <file path=customXml/item4.xml><?xml version="1.0" encoding="utf-8"?>
@@ -4617,18 +4819,18 @@
 </file>
 
 <file path=customXml/itemProps2.xml><?xml version="1.0" encoding="utf-8"?>
-<ds:datastoreItem xmlns:ds="http://schemas.openxmlformats.org/officeDocument/2006/customXml" ds:itemID="{6BD01D80-C71E-4C35-9EC9-AB4B2A68E7C1}">
+<ds:datastoreItem xmlns:ds="http://schemas.openxmlformats.org/officeDocument/2006/customXml" ds:itemID="{DF8A6096-AC3C-41A5-9CB9-998E1823050B}">
   <ds:schemaRefs>
-    <ds:schemaRef ds:uri="http://schemas.microsoft.com/office/2006/metadata/properties"/>
-    <ds:schemaRef ds:uri="http://schemas.microsoft.com/office/infopath/2007/PartnerControls"/>
+    <ds:schemaRef ds:uri="http://schemas.microsoft.com/sharepoint/v3/contenttype/forms"/>
   </ds:schemaRefs>
 </ds:datastoreItem>
 </file>
 
 <file path=customXml/itemProps3.xml><?xml version="1.0" encoding="utf-8"?>
-<ds:datastoreItem xmlns:ds="http://schemas.openxmlformats.org/officeDocument/2006/customXml" ds:itemID="{DF8A6096-AC3C-41A5-9CB9-998E1823050B}">
+<ds:datastoreItem xmlns:ds="http://schemas.openxmlformats.org/officeDocument/2006/customXml" ds:itemID="{6BD01D80-C71E-4C35-9EC9-AB4B2A68E7C1}">
   <ds:schemaRefs>
-    <ds:schemaRef ds:uri="http://schemas.microsoft.com/sharepoint/v3/contenttype/forms"/>
+    <ds:schemaRef ds:uri="http://schemas.microsoft.com/office/2006/metadata/properties"/>
+    <ds:schemaRef ds:uri="http://schemas.microsoft.com/office/infopath/2007/PartnerControls"/>
   </ds:schemaRefs>
 </ds:datastoreItem>
 </file>
@@ -4643,7 +4845,7 @@
 </file>
 
 <file path=customXml/itemProps5.xml><?xml version="1.0" encoding="utf-8"?>
-<ds:datastoreItem xmlns:ds="http://schemas.openxmlformats.org/officeDocument/2006/customXml" ds:itemID="{D446D06C-F8AE-4B53-BEF0-8736A36388FB}">
+<ds:datastoreItem xmlns:ds="http://schemas.openxmlformats.org/officeDocument/2006/customXml" ds:itemID="{D45B7757-DB6A-480A-8715-A1392656C627}">
   <ds:schemaRefs>
     <ds:schemaRef ds:uri="http://schemas.openxmlformats.org/officeDocument/2006/bibliography"/>
   </ds:schemaRefs>

</xml_diff>

<commit_message>
GDD Updated Left Trigger Removes All Player Arrows
</commit_message>
<xml_diff>
--- a/Tile Engine/WorkingTitle.docx
+++ b/Tile Engine/WorkingTitle.docx
@@ -70,6 +70,13 @@
                         <w:caps/>
                       </w:rPr>
                       <w:t>CS 113</w:t>
+                    </w:r>
+                    <w:r>
+                      <w:rPr>
+                        <w:rFonts w:asciiTheme="majorHAnsi" w:eastAsiaTheme="majorEastAsia" w:hAnsiTheme="majorHAnsi" w:cstheme="majorBidi"/>
+                        <w:caps/>
+                      </w:rPr>
+                      <w:t xml:space="preserve"> / INF 125</w:t>
                     </w:r>
                   </w:p>
                 </w:tc>
@@ -207,7 +214,7 @@
                     <w:sz w:val="24"/>
                     <w:szCs w:val="24"/>
                   </w:rPr>
-                  <w:t>1</w:t>
+                  <w:t>2</w:t>
                 </w:r>
               </w:p>
               <w:p>
@@ -374,7 +381,7 @@
                     <w:sz w:val="24"/>
                     <w:szCs w:val="24"/>
                   </w:rPr>
-                  <w:t>October 1st, 2011</w:t>
+                  <w:t>November 22, 2011</w:t>
                 </w:r>
               </w:p>
             </w:tc>
@@ -585,8 +592,278 @@
           <w:sz w:val="24"/>
           <w:szCs w:val="24"/>
         </w:rPr>
-        <w:t xml:space="preserve"> Game World……………………………………………………………………………………….6</w:t>
-      </w:r>
+        <w:t xml:space="preserve"> Game World…</w:t>
+      </w:r>
+      <w:r>
+        <w:rPr>
+          <w:b/>
+          <w:sz w:val="24"/>
+          <w:szCs w:val="24"/>
+        </w:rPr>
+        <w:t>…………………………………………………………………………………</w:t>
+      </w:r>
+      <w:r>
+        <w:rPr>
+          <w:b/>
+          <w:sz w:val="24"/>
+          <w:szCs w:val="24"/>
+        </w:rPr>
+        <w:t>.</w:t>
+      </w:r>
+      <w:r>
+        <w:rPr>
+          <w:b/>
+          <w:sz w:val="24"/>
+          <w:szCs w:val="24"/>
+        </w:rPr>
+        <w:t xml:space="preserve"> </w:t>
+      </w:r>
+      <w:r>
+        <w:rPr>
+          <w:b/>
+          <w:sz w:val="24"/>
+          <w:szCs w:val="24"/>
+        </w:rPr>
+        <w:t>6</w:t>
+      </w:r>
+    </w:p>
+    <w:p>
+      <w:pPr>
+        <w:pStyle w:val="ListParagraph"/>
+        <w:numPr>
+          <w:ilvl w:val="0"/>
+          <w:numId w:val="5"/>
+        </w:numPr>
+        <w:jc w:val="center"/>
+        <w:rPr>
+          <w:b/>
+          <w:sz w:val="24"/>
+          <w:szCs w:val="24"/>
+          <w:u w:val="single"/>
+        </w:rPr>
+      </w:pPr>
+      <w:r>
+        <w:rPr>
+          <w:b/>
+          <w:sz w:val="24"/>
+          <w:szCs w:val="24"/>
+        </w:rPr>
+        <w:t>Game Modes……………………………………………………………………………………. 6</w:t>
+      </w:r>
+    </w:p>
+    <w:p>
+      <w:pPr>
+        <w:pStyle w:val="ListParagraph"/>
+        <w:numPr>
+          <w:ilvl w:val="1"/>
+          <w:numId w:val="5"/>
+        </w:numPr>
+        <w:jc w:val="center"/>
+        <w:rPr>
+          <w:b/>
+          <w:sz w:val="24"/>
+          <w:szCs w:val="24"/>
+          <w:u w:val="single"/>
+        </w:rPr>
+      </w:pPr>
+      <w:r>
+        <w:rPr>
+          <w:b/>
+          <w:sz w:val="24"/>
+          <w:szCs w:val="24"/>
+        </w:rPr>
+        <w:t>Free-For-All………………………………………………………………… 6</w:t>
+      </w:r>
+    </w:p>
+    <w:p>
+      <w:pPr>
+        <w:pStyle w:val="ListParagraph"/>
+        <w:numPr>
+          <w:ilvl w:val="1"/>
+          <w:numId w:val="5"/>
+        </w:numPr>
+        <w:jc w:val="center"/>
+        <w:rPr>
+          <w:b/>
+          <w:sz w:val="24"/>
+          <w:szCs w:val="24"/>
+          <w:u w:val="single"/>
+        </w:rPr>
+      </w:pPr>
+      <w:r>
+        <w:rPr>
+          <w:b/>
+          <w:sz w:val="24"/>
+          <w:szCs w:val="24"/>
+        </w:rPr>
+        <w:t>Team Based………………………………………………………………… 7</w:t>
+      </w:r>
+    </w:p>
+    <w:p>
+      <w:pPr>
+        <w:pStyle w:val="ListParagraph"/>
+        <w:numPr>
+          <w:ilvl w:val="1"/>
+          <w:numId w:val="5"/>
+        </w:numPr>
+        <w:jc w:val="center"/>
+        <w:rPr>
+          <w:b/>
+          <w:sz w:val="24"/>
+          <w:szCs w:val="24"/>
+          <w:u w:val="single"/>
+        </w:rPr>
+      </w:pPr>
+      <w:r>
+        <w:rPr>
+          <w:b/>
+          <w:sz w:val="24"/>
+          <w:szCs w:val="24"/>
+        </w:rPr>
+        <w:t>Collection Mode…………………………………………………………. 7</w:t>
+      </w:r>
+    </w:p>
+    <w:p>
+      <w:pPr>
+        <w:pStyle w:val="ListParagraph"/>
+        <w:numPr>
+          <w:ilvl w:val="0"/>
+          <w:numId w:val="5"/>
+        </w:numPr>
+        <w:jc w:val="center"/>
+        <w:rPr>
+          <w:b/>
+          <w:sz w:val="24"/>
+          <w:szCs w:val="24"/>
+          <w:u w:val="single"/>
+        </w:rPr>
+      </w:pPr>
+      <w:r>
+        <w:rPr>
+          <w:b/>
+          <w:sz w:val="24"/>
+          <w:szCs w:val="24"/>
+        </w:rPr>
+        <w:t>Progression………………………………………………………………………………………. 7</w:t>
+      </w:r>
+    </w:p>
+    <w:p>
+      <w:pPr>
+        <w:pStyle w:val="ListParagraph"/>
+        <w:numPr>
+          <w:ilvl w:val="0"/>
+          <w:numId w:val="5"/>
+        </w:numPr>
+        <w:jc w:val="center"/>
+        <w:rPr>
+          <w:b/>
+          <w:sz w:val="24"/>
+          <w:szCs w:val="24"/>
+          <w:u w:val="single"/>
+        </w:rPr>
+      </w:pPr>
+      <w:r>
+        <w:rPr>
+          <w:b/>
+          <w:sz w:val="24"/>
+          <w:szCs w:val="24"/>
+        </w:rPr>
+        <w:t>Enemies……………………………………………………………………………………………. 7</w:t>
+      </w:r>
+    </w:p>
+    <w:p>
+      <w:pPr>
+        <w:pStyle w:val="ListParagraph"/>
+        <w:numPr>
+          <w:ilvl w:val="0"/>
+          <w:numId w:val="5"/>
+        </w:numPr>
+        <w:jc w:val="center"/>
+        <w:rPr>
+          <w:b/>
+          <w:sz w:val="24"/>
+          <w:szCs w:val="24"/>
+          <w:u w:val="single"/>
+        </w:rPr>
+      </w:pPr>
+      <w:r>
+        <w:rPr>
+          <w:b/>
+          <w:sz w:val="24"/>
+          <w:szCs w:val="24"/>
+        </w:rPr>
+        <w:t>Weapons………………………………………………………………………………………….. 7</w:t>
+      </w:r>
+    </w:p>
+    <w:p>
+      <w:pPr>
+        <w:pStyle w:val="ListParagraph"/>
+        <w:numPr>
+          <w:ilvl w:val="0"/>
+          <w:numId w:val="5"/>
+        </w:numPr>
+        <w:jc w:val="center"/>
+        <w:rPr>
+          <w:b/>
+          <w:sz w:val="24"/>
+          <w:szCs w:val="24"/>
+          <w:u w:val="single"/>
+        </w:rPr>
+      </w:pPr>
+      <w:r>
+        <w:rPr>
+          <w:b/>
+          <w:sz w:val="24"/>
+          <w:szCs w:val="24"/>
+        </w:rPr>
+        <w:t>Scoring…………………………………………………………………………………………….. 8</w:t>
+      </w:r>
+    </w:p>
+    <w:p>
+      <w:pPr>
+        <w:pStyle w:val="ListParagraph"/>
+        <w:numPr>
+          <w:ilvl w:val="0"/>
+          <w:numId w:val="5"/>
+        </w:numPr>
+        <w:jc w:val="center"/>
+        <w:rPr>
+          <w:b/>
+          <w:sz w:val="24"/>
+          <w:szCs w:val="24"/>
+          <w:u w:val="single"/>
+        </w:rPr>
+      </w:pPr>
+      <w:r>
+        <w:rPr>
+          <w:b/>
+          <w:sz w:val="24"/>
+          <w:szCs w:val="24"/>
+        </w:rPr>
+        <w:t>Art Bible…………………………………………………………………………………………… 8</w:t>
+      </w:r>
+    </w:p>
+    <w:p>
+      <w:pPr>
+        <w:jc w:val="center"/>
+        <w:rPr>
+          <w:b/>
+          <w:sz w:val="24"/>
+          <w:szCs w:val="24"/>
+          <w:u w:val="single"/>
+        </w:rPr>
+      </w:pPr>
+    </w:p>
+    <w:p>
+      <w:pPr>
+        <w:jc w:val="center"/>
+        <w:rPr>
+          <w:b/>
+          <w:sz w:val="24"/>
+          <w:szCs w:val="24"/>
+          <w:u w:val="single"/>
+        </w:rPr>
+      </w:pPr>
     </w:p>
     <w:p>
       <w:pPr>
@@ -698,10 +975,8 @@
       <w:pPr>
         <w:jc w:val="center"/>
         <w:rPr>
-          <w:b/>
-          <w:sz w:val="24"/>
-          <w:szCs w:val="24"/>
-          <w:u w:val="single"/>
+          <w:sz w:val="24"/>
+          <w:szCs w:val="24"/>
         </w:rPr>
       </w:pPr>
       <w:r>
@@ -733,6 +1008,47 @@
         </w:rPr>
         <w:tab/>
         <w:t>Version 1.1</w:t>
+      </w:r>
+    </w:p>
+    <w:p>
+      <w:pPr>
+        <w:jc w:val="center"/>
+        <w:rPr>
+          <w:b/>
+          <w:sz w:val="24"/>
+          <w:szCs w:val="24"/>
+          <w:u w:val="single"/>
+        </w:rPr>
+      </w:pPr>
+      <w:r>
+        <w:rPr>
+          <w:sz w:val="24"/>
+          <w:szCs w:val="24"/>
+        </w:rPr>
+        <w:t>November 22, 2011</w:t>
+      </w:r>
+      <w:r>
+        <w:rPr>
+          <w:sz w:val="24"/>
+          <w:szCs w:val="24"/>
+        </w:rPr>
+        <w:tab/>
+        <w:t>Joshua Fulmer</w:t>
+      </w:r>
+      <w:r>
+        <w:rPr>
+          <w:sz w:val="24"/>
+          <w:szCs w:val="24"/>
+        </w:rPr>
+        <w:tab/>
+      </w:r>
+      <w:r>
+        <w:rPr>
+          <w:sz w:val="24"/>
+          <w:szCs w:val="24"/>
+        </w:rPr>
+        <w:tab/>
+        <w:t>Version 1.2</w:t>
       </w:r>
     </w:p>
     <w:p>
@@ -792,7 +1108,7 @@
     </w:p>
     <w:p>
       <w:pPr>
-        <w:ind w:firstLine="720"/>
+        <w:ind w:left="720"/>
         <w:rPr>
           <w:sz w:val="24"/>
           <w:szCs w:val="24"/>
@@ -817,52 +1133,7 @@
           <w:sz w:val="24"/>
           <w:szCs w:val="24"/>
         </w:rPr>
-        <w:t xml:space="preserve"> must guide </w:t>
-      </w:r>
-      <w:r>
-        <w:rPr>
-          <w:sz w:val="24"/>
-          <w:szCs w:val="24"/>
-        </w:rPr>
-        <w:tab/>
-      </w:r>
-      <w:commentRangeStart w:id="0"/>
-      <w:r>
-        <w:rPr>
-          <w:sz w:val="24"/>
-          <w:szCs w:val="24"/>
-        </w:rPr>
-        <w:t xml:space="preserve">packets of computer information around a board into one or more goals while avoiding </w:t>
-      </w:r>
-      <w:r>
-        <w:rPr>
-          <w:sz w:val="24"/>
-          <w:szCs w:val="24"/>
-        </w:rPr>
-        <w:tab/>
-        <w:t xml:space="preserve">potential viruses or malware. </w:t>
-      </w:r>
-      <w:commentRangeEnd w:id="0"/>
-      <w:r>
-        <w:rPr>
-          <w:rStyle w:val="CommentReference"/>
-        </w:rPr>
-        <w:commentReference w:id="0"/>
-      </w:r>
-      <w:r>
-        <w:rPr>
-          <w:sz w:val="24"/>
-          <w:szCs w:val="24"/>
-        </w:rPr>
-        <w:t xml:space="preserve">[Working Title] revolves around four players directing </w:t>
-      </w:r>
-      <w:r>
-        <w:rPr>
-          <w:sz w:val="24"/>
-          <w:szCs w:val="24"/>
-        </w:rPr>
-        <w:tab/>
-        <w:t>these packets into their respective goals, attempting to achieve the most points.</w:t>
+        <w:t xml:space="preserve"> must guide a horde of garden gnomes as they race around the board. Players must attempt to guide the friendly red gnomes to their respective bases in order to receive points, while ensuring that the evil purple gnomes stay out of the player’s home base. The player with the most points at the end of the game wins! </w:t>
       </w:r>
     </w:p>
     <w:p>
@@ -916,7 +1187,21 @@
           <w:sz w:val="24"/>
           <w:szCs w:val="24"/>
         </w:rPr>
-        <w:t xml:space="preserve">The object of the game is to guide these packets of information around the board by </w:t>
+        <w:t xml:space="preserve">The object of the game is to guide </w:t>
+      </w:r>
+      <w:r>
+        <w:rPr>
+          <w:sz w:val="24"/>
+          <w:szCs w:val="24"/>
+        </w:rPr>
+        <w:t xml:space="preserve">the garden gnomes </w:t>
+      </w:r>
+      <w:r>
+        <w:rPr>
+          <w:sz w:val="24"/>
+          <w:szCs w:val="24"/>
+        </w:rPr>
+        <w:t xml:space="preserve">around the board by </w:t>
       </w:r>
       <w:r>
         <w:rPr>
@@ -932,7 +1217,21 @@
           <w:szCs w:val="24"/>
         </w:rPr>
         <w:tab/>
-        <w:t xml:space="preserve">manipulate the movement of the game pieces. All of the game 'entities' move in a </w:t>
+        <w:t>manipulate the movement of the game pieces. All of the</w:t>
+      </w:r>
+      <w:r>
+        <w:rPr>
+          <w:sz w:val="24"/>
+          <w:szCs w:val="24"/>
+        </w:rPr>
+        <w:t xml:space="preserve"> game’s </w:t>
+      </w:r>
+      <w:r>
+        <w:rPr>
+          <w:sz w:val="24"/>
+          <w:szCs w:val="24"/>
+        </w:rPr>
+        <w:t xml:space="preserve">'entities' move in a </w:t>
       </w:r>
       <w:r>
         <w:rPr>
@@ -953,26 +1252,25 @@
     </w:p>
     <w:p>
       <w:pPr>
-        <w:rPr>
-          <w:sz w:val="24"/>
-          <w:szCs w:val="24"/>
-        </w:rPr>
-      </w:pPr>
-      <w:r>
-        <w:rPr>
-          <w:sz w:val="24"/>
-          <w:szCs w:val="24"/>
-        </w:rPr>
-        <w:tab/>
-        <w:t xml:space="preserve">Each player may only have three direction markers on the screen at any given point. </w:t>
-      </w:r>
-      <w:r>
-        <w:rPr>
-          <w:sz w:val="24"/>
-          <w:szCs w:val="24"/>
-        </w:rPr>
-        <w:tab/>
-        <w:t>They can either be manually removed by the player, or a</w:t>
+        <w:ind w:left="720"/>
+        <w:rPr>
+          <w:sz w:val="24"/>
+          <w:szCs w:val="24"/>
+        </w:rPr>
+      </w:pPr>
+      <w:r>
+        <w:rPr>
+          <w:sz w:val="24"/>
+          <w:szCs w:val="24"/>
+        </w:rPr>
+        <w:t xml:space="preserve">Each player may only have four </w:t>
+      </w:r>
+      <w:r>
+        <w:rPr>
+          <w:sz w:val="24"/>
+          <w:szCs w:val="24"/>
+        </w:rPr>
+        <w:t>direction markers on the screen at any given point. They can either be manually removed by the player, or a</w:t>
       </w:r>
       <w:r>
         <w:rPr>
@@ -1007,22 +1305,48 @@
           <w:sz w:val="24"/>
           <w:szCs w:val="24"/>
         </w:rPr>
-        <w:tab/>
-        <w:t xml:space="preserve">arrow. In addition, there may be special entities that arrive on the screen that could </w:t>
-      </w:r>
-      <w:r>
-        <w:rPr>
-          <w:sz w:val="24"/>
-          <w:szCs w:val="24"/>
-        </w:rPr>
-        <w:tab/>
-        <w:t>either provide additional points, or by triggering specific reactions or events.</w:t>
-      </w:r>
-    </w:p>
-    <w:p>
-      <w:pPr>
-        <w:rPr>
-          <w:b/>
+        <w:t xml:space="preserve">arrow. In addition, there </w:t>
+      </w:r>
+      <w:r>
+        <w:rPr>
+          <w:sz w:val="24"/>
+          <w:szCs w:val="24"/>
+        </w:rPr>
+        <w:t>are also</w:t>
+      </w:r>
+      <w:r>
+        <w:rPr>
+          <w:sz w:val="24"/>
+          <w:szCs w:val="24"/>
+        </w:rPr>
+        <w:t xml:space="preserve"> special entities</w:t>
+      </w:r>
+      <w:r>
+        <w:rPr>
+          <w:sz w:val="24"/>
+          <w:szCs w:val="24"/>
+        </w:rPr>
+        <w:t xml:space="preserve"> (random event gnomes)</w:t>
+      </w:r>
+      <w:r>
+        <w:rPr>
+          <w:sz w:val="24"/>
+          <w:szCs w:val="24"/>
+        </w:rPr>
+        <w:t xml:space="preserve"> that a</w:t>
+      </w:r>
+      <w:r>
+        <w:rPr>
+          <w:sz w:val="24"/>
+          <w:szCs w:val="24"/>
+        </w:rPr>
+        <w:t xml:space="preserve">rrive on the screen that will cause a variety of special in game events. </w:t>
+      </w:r>
+    </w:p>
+    <w:p>
+      <w:pPr>
+        <w:ind w:left="720"/>
+        <w:rPr>
           <w:sz w:val="24"/>
           <w:szCs w:val="24"/>
         </w:rPr>
@@ -1105,28 +1429,35 @@
     </w:p>
     <w:p>
       <w:pPr>
-        <w:pStyle w:val="ListParagraph"/>
-        <w:rPr>
-          <w:b/>
-          <w:sz w:val="24"/>
-          <w:szCs w:val="24"/>
-        </w:rPr>
-      </w:pPr>
-    </w:p>
-    <w:p>
-      <w:pPr>
-        <w:pStyle w:val="ListParagraph"/>
-        <w:rPr>
-          <w:sz w:val="24"/>
-          <w:szCs w:val="24"/>
-        </w:rPr>
-      </w:pPr>
-      <w:r>
-        <w:rPr>
-          <w:sz w:val="24"/>
-          <w:szCs w:val="24"/>
-        </w:rPr>
-        <w:t>Mouse:</w:t>
+        <w:ind w:left="720"/>
+        <w:rPr>
+          <w:sz w:val="24"/>
+          <w:szCs w:val="24"/>
+        </w:rPr>
+      </w:pPr>
+      <w:r>
+        <w:rPr>
+          <w:sz w:val="24"/>
+          <w:szCs w:val="24"/>
+        </w:rPr>
+        <w:t>[Working Title], built in Microsoft XNA, will use the standard Xbox 360 wired controller for each player:</w:t>
+      </w:r>
+    </w:p>
+    <w:p>
+      <w:pPr>
+        <w:spacing w:after="0" w:line="240" w:lineRule="auto"/>
+        <w:ind w:left="720"/>
+        <w:rPr>
+          <w:sz w:val="24"/>
+          <w:szCs w:val="24"/>
+        </w:rPr>
+      </w:pPr>
+      <w:r>
+        <w:rPr>
+          <w:sz w:val="24"/>
+          <w:szCs w:val="24"/>
+        </w:rPr>
+        <w:t>Left ThumbStick:</w:t>
       </w:r>
       <w:r>
         <w:rPr>
@@ -1134,27 +1465,24 @@
           <w:szCs w:val="24"/>
         </w:rPr>
         <w:tab/>
-        <w:t>Used to manipulate the game environment.</w:t>
-      </w:r>
-    </w:p>
-    <w:p>
-      <w:pPr>
-        <w:pStyle w:val="ListParagraph"/>
-        <w:numPr>
-          <w:ilvl w:val="0"/>
-          <w:numId w:val="2"/>
-        </w:numPr>
-        <w:rPr>
-          <w:sz w:val="24"/>
-          <w:szCs w:val="24"/>
-        </w:rPr>
-      </w:pPr>
-      <w:r>
-        <w:rPr>
-          <w:sz w:val="24"/>
-          <w:szCs w:val="24"/>
-        </w:rPr>
-        <w:t>Left:</w:t>
+        <w:t>Player Cursor Movement</w:t>
+      </w:r>
+    </w:p>
+    <w:p>
+      <w:pPr>
+        <w:spacing w:after="0" w:line="240" w:lineRule="auto"/>
+        <w:ind w:left="720"/>
+        <w:rPr>
+          <w:sz w:val="24"/>
+          <w:szCs w:val="24"/>
+        </w:rPr>
+      </w:pPr>
+      <w:r>
+        <w:rPr>
+          <w:sz w:val="24"/>
+          <w:szCs w:val="24"/>
+        </w:rPr>
+        <w:t>A Button:</w:t>
       </w:r>
       <w:r>
         <w:rPr>
@@ -1162,27 +1490,6 @@
           <w:szCs w:val="24"/>
         </w:rPr>
         <w:tab/>
-        <w:t>Used to  place arrows on the game board.</w:t>
-      </w:r>
-    </w:p>
-    <w:p>
-      <w:pPr>
-        <w:pStyle w:val="ListParagraph"/>
-        <w:numPr>
-          <w:ilvl w:val="0"/>
-          <w:numId w:val="2"/>
-        </w:numPr>
-        <w:rPr>
-          <w:sz w:val="24"/>
-          <w:szCs w:val="24"/>
-        </w:rPr>
-      </w:pPr>
-      <w:r>
-        <w:rPr>
-          <w:sz w:val="24"/>
-          <w:szCs w:val="24"/>
-        </w:rPr>
-        <w:t>Right:</w:t>
       </w:r>
       <w:r>
         <w:rPr>
@@ -1190,23 +1497,31 @@
           <w:szCs w:val="24"/>
         </w:rPr>
         <w:tab/>
-        <w:t>Used to remove arrows on the game board.</w:t>
-      </w:r>
-    </w:p>
-    <w:p>
-      <w:pPr>
-        <w:rPr>
-          <w:sz w:val="24"/>
-          <w:szCs w:val="24"/>
-        </w:rPr>
-      </w:pPr>
+        <w:t>Add Downward Arrow</w:t>
+      </w:r>
+    </w:p>
+    <w:p>
+      <w:pPr>
+        <w:spacing w:after="0" w:line="240" w:lineRule="auto"/>
+        <w:ind w:left="720"/>
+        <w:rPr>
+          <w:sz w:val="24"/>
+          <w:szCs w:val="24"/>
+        </w:rPr>
+      </w:pPr>
+      <w:r>
+        <w:rPr>
+          <w:sz w:val="24"/>
+          <w:szCs w:val="24"/>
+        </w:rPr>
+        <w:t>B Button:</w:t>
+      </w:r>
       <w:r>
         <w:rPr>
           <w:sz w:val="24"/>
           <w:szCs w:val="24"/>
         </w:rPr>
         <w:tab/>
-        <w:t>W, A, S, D:</w:t>
       </w:r>
       <w:r>
         <w:rPr>
@@ -1214,23 +1529,37 @@
           <w:szCs w:val="24"/>
         </w:rPr>
         <w:tab/>
-        <w:t>Chooses the direction of the next arrow to place.</w:t>
-      </w:r>
-    </w:p>
-    <w:p>
-      <w:pPr>
-        <w:rPr>
-          <w:sz w:val="24"/>
-          <w:szCs w:val="24"/>
-        </w:rPr>
-      </w:pPr>
+      </w:r>
+      <w:r>
+        <w:rPr>
+          <w:sz w:val="24"/>
+          <w:szCs w:val="24"/>
+        </w:rPr>
+        <w:t>Add Right Arrow</w:t>
+      </w:r>
+    </w:p>
+    <w:p>
+      <w:pPr>
+        <w:spacing w:after="0" w:line="240" w:lineRule="auto"/>
+        <w:ind w:left="720"/>
+        <w:rPr>
+          <w:sz w:val="24"/>
+          <w:szCs w:val="24"/>
+        </w:rPr>
+      </w:pPr>
+      <w:r>
+        <w:rPr>
+          <w:sz w:val="24"/>
+          <w:szCs w:val="24"/>
+        </w:rPr>
+        <w:t>X Button:</w:t>
+      </w:r>
       <w:r>
         <w:rPr>
           <w:sz w:val="24"/>
           <w:szCs w:val="24"/>
         </w:rPr>
         <w:tab/>
-        <w:t>Escape:</w:t>
       </w:r>
       <w:r>
         <w:rPr>
@@ -1238,17 +1567,105 @@
           <w:szCs w:val="24"/>
         </w:rPr>
         <w:tab/>
-        <w:t>Pauses the game.</w:t>
-      </w:r>
-    </w:p>
-    <w:p>
-      <w:pPr>
-        <w:rPr>
-          <w:b/>
-          <w:sz w:val="24"/>
-          <w:szCs w:val="24"/>
-        </w:rPr>
-      </w:pPr>
+        <w:t>Add Left Arrow</w:t>
+      </w:r>
+    </w:p>
+    <w:p>
+      <w:pPr>
+        <w:spacing w:after="0" w:line="240" w:lineRule="auto"/>
+        <w:ind w:left="720"/>
+        <w:rPr>
+          <w:sz w:val="24"/>
+          <w:szCs w:val="24"/>
+        </w:rPr>
+      </w:pPr>
+      <w:r>
+        <w:rPr>
+          <w:sz w:val="24"/>
+          <w:szCs w:val="24"/>
+        </w:rPr>
+        <w:lastRenderedPageBreak/>
+        <w:t>Y Button:</w:t>
+      </w:r>
+      <w:r>
+        <w:rPr>
+          <w:sz w:val="24"/>
+          <w:szCs w:val="24"/>
+        </w:rPr>
+        <w:tab/>
+      </w:r>
+      <w:r>
+        <w:rPr>
+          <w:sz w:val="24"/>
+          <w:szCs w:val="24"/>
+        </w:rPr>
+        <w:tab/>
+        <w:t>Add Upward Arrow</w:t>
+      </w:r>
+    </w:p>
+    <w:p>
+      <w:pPr>
+        <w:spacing w:after="0" w:line="240" w:lineRule="auto"/>
+        <w:ind w:left="720"/>
+        <w:rPr>
+          <w:sz w:val="24"/>
+          <w:szCs w:val="24"/>
+        </w:rPr>
+      </w:pPr>
+      <w:r>
+        <w:rPr>
+          <w:sz w:val="24"/>
+          <w:szCs w:val="24"/>
+        </w:rPr>
+        <w:t>Right Trigger:</w:t>
+      </w:r>
+      <w:r>
+        <w:rPr>
+          <w:sz w:val="24"/>
+          <w:szCs w:val="24"/>
+        </w:rPr>
+        <w:tab/>
+      </w:r>
+      <w:r>
+        <w:rPr>
+          <w:sz w:val="24"/>
+          <w:szCs w:val="24"/>
+        </w:rPr>
+        <w:tab/>
+        <w:t>Remove Arrow from selected tile</w:t>
+      </w:r>
+    </w:p>
+    <w:p>
+      <w:pPr>
+        <w:spacing w:after="0" w:line="240" w:lineRule="auto"/>
+        <w:ind w:left="720"/>
+        <w:rPr>
+          <w:sz w:val="24"/>
+          <w:szCs w:val="24"/>
+        </w:rPr>
+      </w:pPr>
+      <w:r>
+        <w:rPr>
+          <w:sz w:val="24"/>
+          <w:szCs w:val="24"/>
+        </w:rPr>
+        <w:t>Left Trigger:</w:t>
+      </w:r>
+      <w:r>
+        <w:rPr>
+          <w:sz w:val="24"/>
+          <w:szCs w:val="24"/>
+        </w:rPr>
+        <w:tab/>
+      </w:r>
+      <w:r>
+        <w:rPr>
+          <w:sz w:val="24"/>
+          <w:szCs w:val="24"/>
+        </w:rPr>
+        <w:tab/>
+        <w:t>Remove all arrows</w:t>
+      </w:r>
     </w:p>
     <w:p>
       <w:pPr>
@@ -1349,7 +1766,7 @@
                     </pic:cNvPicPr>
                   </pic:nvPicPr>
                   <pic:blipFill>
-                    <a:blip r:embed="rId13" cstate="print"/>
+                    <a:blip r:embed="rId12" cstate="print"/>
                     <a:srcRect/>
                     <a:stretch>
                       <a:fillRect/>
@@ -1914,14 +2331,14 @@
           <w:sz w:val="24"/>
           <w:szCs w:val="24"/>
         </w:rPr>
-        <w:t>The game world can be described as the abstract visualization of a computer network. The network is responsible for the transportation of all data and information between systems.</w:t>
-      </w:r>
-      <w:r>
-        <w:rPr>
-          <w:sz w:val="24"/>
-          <w:szCs w:val="24"/>
-        </w:rPr>
-        <w:t xml:space="preserve"> You are a coordinator that adjusts the direction of this information.</w:t>
+        <w:t xml:space="preserve">The game world can be described as the </w:t>
+      </w:r>
+      <w:r>
+        <w:rPr>
+          <w:sz w:val="24"/>
+          <w:szCs w:val="24"/>
+        </w:rPr>
+        <w:t xml:space="preserve">visualization of a suburban backyard filled with grass and hedges, in which carefree garden gnomes run wildly about. The player’s are abstract entities that direct the gnomes about the garden. </w:t>
       </w:r>
     </w:p>
     <w:p>
@@ -2039,7 +2456,103 @@
           <w:sz w:val="24"/>
           <w:szCs w:val="24"/>
         </w:rPr>
+        <w:lastRenderedPageBreak/>
         <w:t>This game can either end based on a timer (5 minute game time.) or after a specified number of sprites have been spawned. (100 sprites total.)</w:t>
+      </w:r>
+    </w:p>
+    <w:p>
+      <w:pPr>
+        <w:pStyle w:val="ListParagraph"/>
+        <w:ind w:left="1440"/>
+        <w:rPr>
+          <w:sz w:val="24"/>
+          <w:szCs w:val="24"/>
+        </w:rPr>
+      </w:pPr>
+    </w:p>
+    <w:p>
+      <w:pPr>
+        <w:pStyle w:val="ListParagraph"/>
+        <w:numPr>
+          <w:ilvl w:val="1"/>
+          <w:numId w:val="1"/>
+        </w:numPr>
+        <w:rPr>
+          <w:b/>
+          <w:sz w:val="24"/>
+          <w:szCs w:val="24"/>
+        </w:rPr>
+      </w:pPr>
+      <w:r>
+        <w:rPr>
+          <w:b/>
+          <w:sz w:val="24"/>
+          <w:szCs w:val="24"/>
+        </w:rPr>
+        <w:t>Team Based Mode</w:t>
+      </w:r>
+    </w:p>
+    <w:p>
+      <w:pPr>
+        <w:ind w:left="1440"/>
+        <w:rPr>
+          <w:sz w:val="24"/>
+          <w:szCs w:val="24"/>
+        </w:rPr>
+      </w:pPr>
+      <w:r>
+        <w:rPr>
+          <w:sz w:val="24"/>
+          <w:szCs w:val="24"/>
+        </w:rPr>
+        <w:t>Similar to the Free-for-All mode, except that the player’s are divided into two teams. Each player has a separate base, however two bases of each individual on a team or combined and added at the end of the game to create a total score.</w:t>
+      </w:r>
+    </w:p>
+    <w:p>
+      <w:pPr>
+        <w:ind w:left="1440"/>
+        <w:rPr>
+          <w:sz w:val="24"/>
+          <w:szCs w:val="24"/>
+        </w:rPr>
+      </w:pPr>
+    </w:p>
+    <w:p>
+      <w:pPr>
+        <w:pStyle w:val="ListParagraph"/>
+        <w:numPr>
+          <w:ilvl w:val="1"/>
+          <w:numId w:val="1"/>
+        </w:numPr>
+        <w:rPr>
+          <w:b/>
+          <w:sz w:val="24"/>
+          <w:szCs w:val="24"/>
+        </w:rPr>
+      </w:pPr>
+      <w:r>
+        <w:rPr>
+          <w:b/>
+          <w:sz w:val="24"/>
+          <w:szCs w:val="24"/>
+        </w:rPr>
+        <w:t>Collection mode</w:t>
+      </w:r>
+    </w:p>
+    <w:p>
+      <w:pPr>
+        <w:ind w:left="1440"/>
+        <w:rPr>
+          <w:sz w:val="24"/>
+          <w:szCs w:val="24"/>
+        </w:rPr>
+      </w:pPr>
+      <w:r>
+        <w:rPr>
+          <w:sz w:val="24"/>
+          <w:szCs w:val="24"/>
+        </w:rPr>
+        <w:t xml:space="preserve">In this mode, there are only 4 gnomes, each belonging to a specific player. The goal of this mode is to have your gnome collect items on the field and return them back to your home base. </w:t>
       </w:r>
     </w:p>
     <w:p>
@@ -2075,36 +2588,24 @@
     </w:p>
     <w:p>
       <w:pPr>
-        <w:pStyle w:val="ListParagraph"/>
-        <w:rPr>
-          <w:b/>
-          <w:sz w:val="24"/>
-          <w:szCs w:val="24"/>
-        </w:rPr>
-      </w:pPr>
-    </w:p>
-    <w:p>
-      <w:pPr>
-        <w:pStyle w:val="ListParagraph"/>
-        <w:rPr>
-          <w:b/>
-          <w:sz w:val="24"/>
-          <w:szCs w:val="24"/>
-        </w:rPr>
-      </w:pPr>
-      <w:r>
-        <w:rPr>
-          <w:b/>
-          <w:sz w:val="24"/>
-          <w:szCs w:val="24"/>
-        </w:rPr>
-        <w:t>*TBD*</w:t>
-      </w:r>
-    </w:p>
-    <w:p>
-      <w:pPr>
-        <w:rPr>
-          <w:b/>
+        <w:ind w:left="720"/>
+        <w:rPr>
+          <w:sz w:val="24"/>
+          <w:szCs w:val="24"/>
+        </w:rPr>
+      </w:pPr>
+      <w:r>
+        <w:rPr>
+          <w:sz w:val="24"/>
+          <w:szCs w:val="24"/>
+        </w:rPr>
+        <w:t xml:space="preserve">In a future build, progression will be speed based. Meaning that as the game moves forward, it will become progressively faster. For example, the start of free-for-all mode may have a few gnomes on the screen at once, but as the game progresses additional gnomes will spawn at a faster rate. </w:t>
+      </w:r>
+    </w:p>
+    <w:p>
+      <w:pPr>
+        <w:ind w:left="720"/>
+        <w:rPr>
           <w:sz w:val="24"/>
           <w:szCs w:val="24"/>
         </w:rPr>
@@ -2146,18 +2647,23 @@
       <w:pPr>
         <w:pStyle w:val="ListParagraph"/>
         <w:rPr>
-          <w:b/>
-          <w:sz w:val="24"/>
-          <w:szCs w:val="24"/>
-        </w:rPr>
-      </w:pPr>
-      <w:r>
-        <w:rPr>
-          <w:b/>
-          <w:sz w:val="24"/>
-          <w:szCs w:val="24"/>
-        </w:rPr>
-        <w:t>*TBD*</w:t>
+          <w:sz w:val="24"/>
+          <w:szCs w:val="24"/>
+        </w:rPr>
+      </w:pPr>
+      <w:r>
+        <w:rPr>
+          <w:sz w:val="24"/>
+          <w:szCs w:val="24"/>
+        </w:rPr>
+        <w:t>In add</w:t>
+      </w:r>
+      <w:r>
+        <w:rPr>
+          <w:sz w:val="24"/>
+          <w:szCs w:val="24"/>
+        </w:rPr>
+        <w:t>ition to normal “red gnomes”, purple colored gnomes will also spawn throughout the normal gameplay. Each player should avoid collected these gnomes as they will deduct points from your overall score!</w:t>
       </w:r>
     </w:p>
     <w:p>
@@ -2200,37 +2706,67 @@
           <w:szCs w:val="24"/>
         </w:rPr>
       </w:pPr>
-      <w:r>
-        <w:rPr>
-          <w:b/>
-          <w:sz w:val="24"/>
-          <w:szCs w:val="24"/>
-        </w:rPr>
-        <w:tab/>
-      </w:r>
-    </w:p>
-    <w:p>
-      <w:pPr>
-        <w:pStyle w:val="ListParagraph"/>
-        <w:rPr>
-          <w:b/>
-          <w:sz w:val="24"/>
-          <w:szCs w:val="24"/>
-        </w:rPr>
-      </w:pPr>
-      <w:r>
-        <w:rPr>
-          <w:b/>
-          <w:sz w:val="24"/>
-          <w:szCs w:val="24"/>
-        </w:rPr>
-        <w:t>*TBD*</w:t>
-      </w:r>
-    </w:p>
-    <w:p>
-      <w:pPr>
-        <w:rPr>
-          <w:b/>
+    </w:p>
+    <w:p>
+      <w:pPr>
+        <w:pStyle w:val="ListParagraph"/>
+        <w:rPr>
+          <w:sz w:val="24"/>
+          <w:szCs w:val="24"/>
+        </w:rPr>
+      </w:pPr>
+      <w:r>
+        <w:rPr>
+          <w:sz w:val="24"/>
+          <w:szCs w:val="24"/>
+        </w:rPr>
+        <w:t>There are no conventional weapons in [Working Title]. The only weapons can be defined as follows:</w:t>
+      </w:r>
+    </w:p>
+    <w:p>
+      <w:pPr>
+        <w:pStyle w:val="ListParagraph"/>
+        <w:numPr>
+          <w:ilvl w:val="0"/>
+          <w:numId w:val="6"/>
+        </w:numPr>
+        <w:rPr>
+          <w:sz w:val="24"/>
+          <w:szCs w:val="24"/>
+        </w:rPr>
+      </w:pPr>
+      <w:r>
+        <w:rPr>
+          <w:sz w:val="24"/>
+          <w:szCs w:val="24"/>
+        </w:rPr>
+        <w:t>The player arrows, used to direct gnomes both in and out of bases.</w:t>
+      </w:r>
+    </w:p>
+    <w:p>
+      <w:pPr>
+        <w:pStyle w:val="ListParagraph"/>
+        <w:numPr>
+          <w:ilvl w:val="0"/>
+          <w:numId w:val="6"/>
+        </w:numPr>
+        <w:rPr>
+          <w:sz w:val="24"/>
+          <w:szCs w:val="24"/>
+        </w:rPr>
+      </w:pPr>
+      <w:r>
+        <w:rPr>
+          <w:sz w:val="24"/>
+          <w:szCs w:val="24"/>
+        </w:rPr>
+        <w:t>The evil gnomes, which can be directed to negatively affect an opponent.</w:t>
+      </w:r>
+    </w:p>
+    <w:p>
+      <w:pPr>
+        <w:pStyle w:val="ListParagraph"/>
+        <w:rPr>
           <w:sz w:val="24"/>
           <w:szCs w:val="24"/>
         </w:rPr>
@@ -2272,18 +2808,132 @@
       <w:pPr>
         <w:pStyle w:val="ListParagraph"/>
         <w:rPr>
-          <w:b/>
-          <w:sz w:val="24"/>
-          <w:szCs w:val="24"/>
-        </w:rPr>
-      </w:pPr>
-      <w:r>
-        <w:rPr>
-          <w:b/>
-          <w:sz w:val="24"/>
-          <w:szCs w:val="24"/>
-        </w:rPr>
-        <w:t>*TBD*</w:t>
+          <w:sz w:val="24"/>
+          <w:szCs w:val="24"/>
+        </w:rPr>
+      </w:pPr>
+      <w:r>
+        <w:rPr>
+          <w:sz w:val="24"/>
+          <w:szCs w:val="24"/>
+        </w:rPr>
+        <w:t>Scoring is currently based on the following values:</w:t>
+      </w:r>
+    </w:p>
+    <w:p>
+      <w:pPr>
+        <w:pStyle w:val="ListParagraph"/>
+        <w:rPr>
+          <w:sz w:val="24"/>
+          <w:szCs w:val="24"/>
+        </w:rPr>
+      </w:pPr>
+    </w:p>
+    <w:p>
+      <w:pPr>
+        <w:pStyle w:val="ListParagraph"/>
+        <w:rPr>
+          <w:sz w:val="24"/>
+          <w:szCs w:val="24"/>
+        </w:rPr>
+      </w:pPr>
+      <w:r>
+        <w:rPr>
+          <w:sz w:val="24"/>
+          <w:szCs w:val="24"/>
+        </w:rPr>
+        <w:t>Red Gnome:</w:t>
+      </w:r>
+      <w:r>
+        <w:rPr>
+          <w:sz w:val="24"/>
+          <w:szCs w:val="24"/>
+        </w:rPr>
+        <w:tab/>
+      </w:r>
+      <w:r>
+        <w:rPr>
+          <w:sz w:val="24"/>
+          <w:szCs w:val="24"/>
+        </w:rPr>
+        <w:tab/>
+      </w:r>
+      <w:r>
+        <w:rPr>
+          <w:sz w:val="24"/>
+          <w:szCs w:val="24"/>
+        </w:rPr>
+        <w:tab/>
+        <w:t>10 points</w:t>
+      </w:r>
+    </w:p>
+    <w:p>
+      <w:pPr>
+        <w:pStyle w:val="ListParagraph"/>
+        <w:rPr>
+          <w:sz w:val="24"/>
+          <w:szCs w:val="24"/>
+        </w:rPr>
+      </w:pPr>
+      <w:r>
+        <w:rPr>
+          <w:sz w:val="24"/>
+          <w:szCs w:val="24"/>
+        </w:rPr>
+        <w:t>Evil Gnome:</w:t>
+      </w:r>
+      <w:r>
+        <w:rPr>
+          <w:sz w:val="24"/>
+          <w:szCs w:val="24"/>
+        </w:rPr>
+        <w:tab/>
+      </w:r>
+      <w:r>
+        <w:rPr>
+          <w:sz w:val="24"/>
+          <w:szCs w:val="24"/>
+        </w:rPr>
+        <w:tab/>
+      </w:r>
+      <w:r>
+        <w:rPr>
+          <w:sz w:val="24"/>
+          <w:szCs w:val="24"/>
+        </w:rPr>
+        <w:tab/>
+        <w:t>-50 points</w:t>
+      </w:r>
+    </w:p>
+    <w:p>
+      <w:pPr>
+        <w:pStyle w:val="ListParagraph"/>
+        <w:rPr>
+          <w:sz w:val="24"/>
+          <w:szCs w:val="24"/>
+        </w:rPr>
+      </w:pPr>
+      <w:r>
+        <w:rPr>
+          <w:sz w:val="24"/>
+          <w:szCs w:val="24"/>
+        </w:rPr>
+        <w:t>Random Gnome:</w:t>
+      </w:r>
+      <w:r>
+        <w:rPr>
+          <w:sz w:val="24"/>
+          <w:szCs w:val="24"/>
+        </w:rPr>
+        <w:tab/>
+      </w:r>
+      <w:r>
+        <w:rPr>
+          <w:sz w:val="24"/>
+          <w:szCs w:val="24"/>
+        </w:rPr>
+        <w:tab/>
+        <w:t>100 points + random in game event</w:t>
       </w:r>
     </w:p>
     <w:p>
@@ -2457,61 +3107,344 @@
       <w:pPr>
         <w:pStyle w:val="ListParagraph"/>
         <w:rPr>
-          <w:b/>
-          <w:sz w:val="24"/>
-          <w:szCs w:val="24"/>
-        </w:rPr>
-      </w:pPr>
-      <w:r>
-        <w:rPr>
-          <w:b/>
-          <w:sz w:val="24"/>
-          <w:szCs w:val="24"/>
-        </w:rPr>
-        <w:t>*TBD*</w:t>
-      </w:r>
-    </w:p>
-    <w:p>
-      <w:pPr>
-        <w:rPr>
-          <w:b/>
-          <w:sz w:val="24"/>
-          <w:szCs w:val="24"/>
-        </w:rPr>
-      </w:pPr>
-    </w:p>
-    <w:p>
-      <w:pPr>
-        <w:pStyle w:val="ListParagraph"/>
-        <w:numPr>
-          <w:ilvl w:val="0"/>
-          <w:numId w:val="1"/>
-        </w:numPr>
-        <w:rPr>
-          <w:b/>
-          <w:sz w:val="24"/>
-          <w:szCs w:val="24"/>
-        </w:rPr>
-      </w:pPr>
-      <w:r>
-        <w:rPr>
-          <w:b/>
-          <w:sz w:val="24"/>
-          <w:szCs w:val="24"/>
-        </w:rPr>
-        <w:lastRenderedPageBreak/>
-        <w:t>Design Notes</w:t>
-      </w:r>
-    </w:p>
-    <w:p>
-      <w:pPr>
-        <w:pStyle w:val="ListParagraph"/>
-        <w:rPr>
-          <w:b/>
-          <w:sz w:val="24"/>
-          <w:szCs w:val="24"/>
-        </w:rPr>
-      </w:pPr>
+          <w:sz w:val="24"/>
+          <w:szCs w:val="24"/>
+        </w:rPr>
+      </w:pPr>
+      <w:r>
+        <w:rPr>
+          <w:sz w:val="24"/>
+          <w:szCs w:val="24"/>
+        </w:rPr>
+        <w:t xml:space="preserve">The standard size of each game tile is 64 by 64 pixels. Each art asset is created and adjusted with this in mind. </w:t>
+      </w:r>
+    </w:p>
+    <w:p>
+      <w:pPr>
+        <w:pStyle w:val="ListParagraph"/>
+        <w:rPr>
+          <w:b/>
+          <w:sz w:val="24"/>
+          <w:szCs w:val="24"/>
+        </w:rPr>
+      </w:pPr>
+    </w:p>
+    <w:p>
+      <w:pPr>
+        <w:pStyle w:val="ListParagraph"/>
+        <w:rPr>
+          <w:sz w:val="24"/>
+          <w:szCs w:val="24"/>
+        </w:rPr>
+      </w:pPr>
+      <w:r>
+        <w:rPr>
+          <w:sz w:val="24"/>
+          <w:szCs w:val="24"/>
+        </w:rPr>
+        <w:t>Below you can find all art assets as well as descriptions for each:</w:t>
+      </w:r>
+    </w:p>
+    <w:p>
+      <w:pPr>
+        <w:pStyle w:val="ListParagraph"/>
+        <w:rPr>
+          <w:sz w:val="24"/>
+          <w:szCs w:val="24"/>
+        </w:rPr>
+      </w:pPr>
+    </w:p>
+    <w:p>
+      <w:pPr>
+        <w:pStyle w:val="ListParagraph"/>
+        <w:rPr>
+          <w:rFonts w:ascii="Times New Roman" w:eastAsia="Times New Roman" w:hAnsi="Times New Roman" w:cs="Times New Roman"/>
+          <w:snapToGrid w:val="0"/>
+          <w:color w:val="000000"/>
+          <w:w w:val="0"/>
+          <w:sz w:val="0"/>
+          <w:szCs w:val="0"/>
+          <w:u w:color="000000"/>
+          <w:bdr w:val="none" w:sz="0" w:space="0" w:color="000000"/>
+          <w:shd w:val="clear" w:color="000000" w:fill="000000"/>
+          <w:lang/>
+        </w:rPr>
+      </w:pPr>
+      <w:r>
+        <w:rPr>
+          <w:noProof/>
+          <w:sz w:val="24"/>
+          <w:szCs w:val="24"/>
+        </w:rPr>
+        <w:drawing>
+          <wp:anchor distT="0" distB="0" distL="114300" distR="114300" simplePos="0" relativeHeight="251661312" behindDoc="1" locked="0" layoutInCell="1" allowOverlap="1">
+            <wp:simplePos x="0" y="0"/>
+            <wp:positionH relativeFrom="column">
+              <wp:posOffset>2552700</wp:posOffset>
+            </wp:positionH>
+            <wp:positionV relativeFrom="paragraph">
+              <wp:posOffset>3175</wp:posOffset>
+            </wp:positionV>
+            <wp:extent cx="609600" cy="609600"/>
+            <wp:effectExtent l="19050" t="0" r="0" b="0"/>
+            <wp:wrapNone/>
+            <wp:docPr id="9" name="Picture 7" descr="C:\Documents and Settings\testrecp\Desktop\Josh\inf125-team-k\Tile Engine\Tile Engine\Tile EngineContent\arrow_left_4.png"/>
+            <wp:cNvGraphicFramePr>
+              <a:graphicFrameLocks xmlns:a="http://schemas.openxmlformats.org/drawingml/2006/main" noChangeAspect="1"/>
+            </wp:cNvGraphicFramePr>
+            <a:graphic xmlns:a="http://schemas.openxmlformats.org/drawingml/2006/main">
+              <a:graphicData uri="http://schemas.openxmlformats.org/drawingml/2006/picture">
+                <pic:pic xmlns:pic="http://schemas.openxmlformats.org/drawingml/2006/picture">
+                  <pic:nvPicPr>
+                    <pic:cNvPr id="0" name="Picture 7" descr="C:\Documents and Settings\testrecp\Desktop\Josh\inf125-team-k\Tile Engine\Tile Engine\Tile EngineContent\arrow_left_4.png"/>
+                    <pic:cNvPicPr>
+                      <a:picLocks noChangeAspect="1" noChangeArrowheads="1"/>
+                    </pic:cNvPicPr>
+                  </pic:nvPicPr>
+                  <pic:blipFill>
+                    <a:blip r:embed="rId13" cstate="print"/>
+                    <a:srcRect/>
+                    <a:stretch>
+                      <a:fillRect/>
+                    </a:stretch>
+                  </pic:blipFill>
+                  <pic:spPr bwMode="auto">
+                    <a:xfrm>
+                      <a:off x="0" y="0"/>
+                      <a:ext cx="609600" cy="609600"/>
+                    </a:xfrm>
+                    <a:prstGeom prst="rect">
+                      <a:avLst/>
+                    </a:prstGeom>
+                    <a:noFill/>
+                    <a:ln w="9525">
+                      <a:noFill/>
+                      <a:miter lim="800000"/>
+                      <a:headEnd/>
+                      <a:tailEnd/>
+                    </a:ln>
+                  </pic:spPr>
+                </pic:pic>
+              </a:graphicData>
+            </a:graphic>
+          </wp:anchor>
+        </w:drawing>
+      </w:r>
+      <w:r>
+        <w:rPr>
+          <w:noProof/>
+          <w:sz w:val="24"/>
+          <w:szCs w:val="24"/>
+        </w:rPr>
+        <w:drawing>
+          <wp:anchor distT="0" distB="0" distL="114300" distR="114300" simplePos="0" relativeHeight="251660288" behindDoc="1" locked="0" layoutInCell="1" allowOverlap="1">
+            <wp:simplePos x="0" y="0"/>
+            <wp:positionH relativeFrom="column">
+              <wp:posOffset>1847850</wp:posOffset>
+            </wp:positionH>
+            <wp:positionV relativeFrom="paragraph">
+              <wp:posOffset>3175</wp:posOffset>
+            </wp:positionV>
+            <wp:extent cx="609600" cy="609600"/>
+            <wp:effectExtent l="19050" t="0" r="0" b="0"/>
+            <wp:wrapNone/>
+            <wp:docPr id="8" name="Picture 6" descr="C:\Documents and Settings\testrecp\Desktop\Josh\inf125-team-k\Tile Engine\Tile Engine\Tile EngineContent\arrow_up_3.png"/>
+            <wp:cNvGraphicFramePr>
+              <a:graphicFrameLocks xmlns:a="http://schemas.openxmlformats.org/drawingml/2006/main" noChangeAspect="1"/>
+            </wp:cNvGraphicFramePr>
+            <a:graphic xmlns:a="http://schemas.openxmlformats.org/drawingml/2006/main">
+              <a:graphicData uri="http://schemas.openxmlformats.org/drawingml/2006/picture">
+                <pic:pic xmlns:pic="http://schemas.openxmlformats.org/drawingml/2006/picture">
+                  <pic:nvPicPr>
+                    <pic:cNvPr id="0" name="Picture 6" descr="C:\Documents and Settings\testrecp\Desktop\Josh\inf125-team-k\Tile Engine\Tile Engine\Tile EngineContent\arrow_up_3.png"/>
+                    <pic:cNvPicPr>
+                      <a:picLocks noChangeAspect="1" noChangeArrowheads="1"/>
+                    </pic:cNvPicPr>
+                  </pic:nvPicPr>
+                  <pic:blipFill>
+                    <a:blip r:embed="rId14" cstate="print"/>
+                    <a:srcRect/>
+                    <a:stretch>
+                      <a:fillRect/>
+                    </a:stretch>
+                  </pic:blipFill>
+                  <pic:spPr bwMode="auto">
+                    <a:xfrm>
+                      <a:off x="0" y="0"/>
+                      <a:ext cx="609600" cy="609600"/>
+                    </a:xfrm>
+                    <a:prstGeom prst="rect">
+                      <a:avLst/>
+                    </a:prstGeom>
+                    <a:noFill/>
+                    <a:ln w="9525">
+                      <a:noFill/>
+                      <a:miter lim="800000"/>
+                      <a:headEnd/>
+                      <a:tailEnd/>
+                    </a:ln>
+                  </pic:spPr>
+                </pic:pic>
+              </a:graphicData>
+            </a:graphic>
+          </wp:anchor>
+        </w:drawing>
+      </w:r>
+      <w:r>
+        <w:rPr>
+          <w:noProof/>
+          <w:sz w:val="24"/>
+          <w:szCs w:val="24"/>
+        </w:rPr>
+        <w:drawing>
+          <wp:anchor distT="0" distB="0" distL="114300" distR="114300" simplePos="0" relativeHeight="251659264" behindDoc="1" locked="0" layoutInCell="1" allowOverlap="1">
+            <wp:simplePos x="0" y="0"/>
+            <wp:positionH relativeFrom="column">
+              <wp:posOffset>1162050</wp:posOffset>
+            </wp:positionH>
+            <wp:positionV relativeFrom="paragraph">
+              <wp:posOffset>3175</wp:posOffset>
+            </wp:positionV>
+            <wp:extent cx="609600" cy="609600"/>
+            <wp:effectExtent l="19050" t="0" r="0" b="0"/>
+            <wp:wrapNone/>
+            <wp:docPr id="7" name="Picture 5" descr="C:\Documents and Settings\testrecp\Desktop\Josh\inf125-team-k\Tile Engine\Tile Engine\Tile EngineContent\arrow_right_2.png"/>
+            <wp:cNvGraphicFramePr>
+              <a:graphicFrameLocks xmlns:a="http://schemas.openxmlformats.org/drawingml/2006/main" noChangeAspect="1"/>
+            </wp:cNvGraphicFramePr>
+            <a:graphic xmlns:a="http://schemas.openxmlformats.org/drawingml/2006/main">
+              <a:graphicData uri="http://schemas.openxmlformats.org/drawingml/2006/picture">
+                <pic:pic xmlns:pic="http://schemas.openxmlformats.org/drawingml/2006/picture">
+                  <pic:nvPicPr>
+                    <pic:cNvPr id="0" name="Picture 5" descr="C:\Documents and Settings\testrecp\Desktop\Josh\inf125-team-k\Tile Engine\Tile Engine\Tile EngineContent\arrow_right_2.png"/>
+                    <pic:cNvPicPr>
+                      <a:picLocks noChangeAspect="1" noChangeArrowheads="1"/>
+                    </pic:cNvPicPr>
+                  </pic:nvPicPr>
+                  <pic:blipFill>
+                    <a:blip r:embed="rId15" cstate="print"/>
+                    <a:srcRect/>
+                    <a:stretch>
+                      <a:fillRect/>
+                    </a:stretch>
+                  </pic:blipFill>
+                  <pic:spPr bwMode="auto">
+                    <a:xfrm>
+                      <a:off x="0" y="0"/>
+                      <a:ext cx="609600" cy="609600"/>
+                    </a:xfrm>
+                    <a:prstGeom prst="rect">
+                      <a:avLst/>
+                    </a:prstGeom>
+                    <a:noFill/>
+                    <a:ln w="9525">
+                      <a:noFill/>
+                      <a:miter lim="800000"/>
+                      <a:headEnd/>
+                      <a:tailEnd/>
+                    </a:ln>
+                  </pic:spPr>
+                </pic:pic>
+              </a:graphicData>
+            </a:graphic>
+          </wp:anchor>
+        </w:drawing>
+      </w:r>
+      <w:r>
+        <w:rPr>
+          <w:noProof/>
+          <w:sz w:val="24"/>
+          <w:szCs w:val="24"/>
+        </w:rPr>
+        <w:drawing>
+          <wp:anchor distT="0" distB="0" distL="114300" distR="114300" simplePos="0" relativeHeight="251658240" behindDoc="1" locked="0" layoutInCell="1" allowOverlap="1">
+            <wp:simplePos x="0" y="0"/>
+            <wp:positionH relativeFrom="column">
+              <wp:posOffset>476250</wp:posOffset>
+            </wp:positionH>
+            <wp:positionV relativeFrom="paragraph">
+              <wp:posOffset>3175</wp:posOffset>
+            </wp:positionV>
+            <wp:extent cx="609600" cy="609600"/>
+            <wp:effectExtent l="19050" t="0" r="0" b="0"/>
+            <wp:wrapNone/>
+            <wp:docPr id="2" name="Picture 1" descr="C:\Documents and Settings\testrecp\Desktop\Josh\inf125-team-k\Tile Engine\Tile Engine\Tile EngineContent\arrow_down_1.png"/>
+            <wp:cNvGraphicFramePr>
+              <a:graphicFrameLocks xmlns:a="http://schemas.openxmlformats.org/drawingml/2006/main" noChangeAspect="1"/>
+            </wp:cNvGraphicFramePr>
+            <a:graphic xmlns:a="http://schemas.openxmlformats.org/drawingml/2006/main">
+              <a:graphicData uri="http://schemas.openxmlformats.org/drawingml/2006/picture">
+                <pic:pic xmlns:pic="http://schemas.openxmlformats.org/drawingml/2006/picture">
+                  <pic:nvPicPr>
+                    <pic:cNvPr id="0" name="Picture 1" descr="C:\Documents and Settings\testrecp\Desktop\Josh\inf125-team-k\Tile Engine\Tile Engine\Tile EngineContent\arrow_down_1.png"/>
+                    <pic:cNvPicPr>
+                      <a:picLocks noChangeAspect="1" noChangeArrowheads="1"/>
+                    </pic:cNvPicPr>
+                  </pic:nvPicPr>
+                  <pic:blipFill>
+                    <a:blip r:embed="rId16" cstate="print"/>
+                    <a:srcRect/>
+                    <a:stretch>
+                      <a:fillRect/>
+                    </a:stretch>
+                  </pic:blipFill>
+                  <pic:spPr bwMode="auto">
+                    <a:xfrm>
+                      <a:off x="0" y="0"/>
+                      <a:ext cx="609600" cy="609600"/>
+                    </a:xfrm>
+                    <a:prstGeom prst="rect">
+                      <a:avLst/>
+                    </a:prstGeom>
+                    <a:noFill/>
+                    <a:ln w="9525">
+                      <a:noFill/>
+                      <a:miter lim="800000"/>
+                      <a:headEnd/>
+                      <a:tailEnd/>
+                    </a:ln>
+                  </pic:spPr>
+                </pic:pic>
+              </a:graphicData>
+            </a:graphic>
+          </wp:anchor>
+        </w:drawing>
+      </w:r>
+    </w:p>
+    <w:p>
+      <w:pPr>
+        <w:rPr>
+          <w:b/>
+          <w:sz w:val="24"/>
+          <w:szCs w:val="24"/>
+        </w:rPr>
+      </w:pPr>
+    </w:p>
+    <w:p>
+      <w:pPr>
+        <w:rPr>
+          <w:b/>
+          <w:sz w:val="24"/>
+          <w:szCs w:val="24"/>
+        </w:rPr>
+      </w:pPr>
+    </w:p>
+    <w:p>
+      <w:pPr>
+        <w:ind w:left="2880" w:hanging="2160"/>
+        <w:rPr>
+          <w:sz w:val="24"/>
+          <w:szCs w:val="24"/>
+        </w:rPr>
+      </w:pPr>
+      <w:r>
+        <w:rPr>
+          <w:b/>
+          <w:sz w:val="24"/>
+          <w:szCs w:val="24"/>
+        </w:rPr>
+        <w:t xml:space="preserve">Player Arrows: </w:t>
+      </w:r>
       <w:r>
         <w:rPr>
           <w:b/>
@@ -2520,40 +3453,1456 @@
         </w:rPr>
         <w:tab/>
       </w:r>
-    </w:p>
-    <w:p>
-      <w:pPr>
-        <w:pStyle w:val="ListParagraph"/>
-        <w:rPr>
-          <w:b/>
-          <w:sz w:val="24"/>
-          <w:szCs w:val="24"/>
-        </w:rPr>
-      </w:pPr>
-      <w:r>
-        <w:rPr>
-          <w:b/>
-          <w:sz w:val="24"/>
-          <w:szCs w:val="24"/>
-        </w:rPr>
-        <w:t>*TBD*</w:t>
-      </w:r>
-    </w:p>
-    <w:p>
-      <w:pPr>
-        <w:pStyle w:val="ListParagraph"/>
-        <w:rPr>
-          <w:b/>
-          <w:sz w:val="24"/>
-          <w:szCs w:val="24"/>
-        </w:rPr>
-      </w:pPr>
+      <w:r>
+        <w:rPr>
+          <w:sz w:val="24"/>
+          <w:szCs w:val="24"/>
+        </w:rPr>
+        <w:t>Used by each player to direct sprites on the game board. Each player may only place at most four at any given time.</w:t>
+      </w:r>
+    </w:p>
+    <w:p>
+      <w:pPr>
+        <w:ind w:left="2880" w:hanging="2160"/>
+        <w:rPr>
+          <w:sz w:val="24"/>
+          <w:szCs w:val="24"/>
+        </w:rPr>
+      </w:pPr>
+    </w:p>
+    <w:p>
+      <w:pPr>
+        <w:ind w:left="2880" w:hanging="2160"/>
+        <w:rPr>
+          <w:sz w:val="24"/>
+          <w:szCs w:val="24"/>
+        </w:rPr>
+      </w:pPr>
+    </w:p>
+    <w:p>
+      <w:pPr>
+        <w:rPr>
+          <w:sz w:val="24"/>
+          <w:szCs w:val="24"/>
+        </w:rPr>
+      </w:pPr>
+    </w:p>
+    <w:p>
+      <w:pPr>
+        <w:rPr>
+          <w:sz w:val="24"/>
+          <w:szCs w:val="24"/>
+        </w:rPr>
+      </w:pPr>
+    </w:p>
+    <w:p>
+      <w:pPr>
+        <w:rPr>
+          <w:sz w:val="24"/>
+          <w:szCs w:val="24"/>
+        </w:rPr>
+      </w:pPr>
+    </w:p>
+    <w:p>
+      <w:pPr>
+        <w:rPr>
+          <w:sz w:val="24"/>
+          <w:szCs w:val="24"/>
+        </w:rPr>
+      </w:pPr>
+      <w:r>
+        <w:rPr>
+          <w:noProof/>
+          <w:sz w:val="24"/>
+          <w:szCs w:val="24"/>
+        </w:rPr>
+        <w:drawing>
+          <wp:anchor distT="0" distB="0" distL="114300" distR="114300" simplePos="0" relativeHeight="251662336" behindDoc="1" locked="0" layoutInCell="1" allowOverlap="1">
+            <wp:simplePos x="0" y="0"/>
+            <wp:positionH relativeFrom="column">
+              <wp:posOffset>-123825</wp:posOffset>
+            </wp:positionH>
+            <wp:positionV relativeFrom="paragraph">
+              <wp:posOffset>-76200</wp:posOffset>
+            </wp:positionV>
+            <wp:extent cx="3781425" cy="2838450"/>
+            <wp:effectExtent l="19050" t="0" r="9525" b="0"/>
+            <wp:wrapNone/>
+            <wp:docPr id="10" name="Picture 8" descr="C:\Documents and Settings\testrecp\Desktop\Josh\inf125-team-k\Tile Engine\Tile Engine\Tile EngineContent\background.png"/>
+            <wp:cNvGraphicFramePr>
+              <a:graphicFrameLocks xmlns:a="http://schemas.openxmlformats.org/drawingml/2006/main" noChangeAspect="1"/>
+            </wp:cNvGraphicFramePr>
+            <a:graphic xmlns:a="http://schemas.openxmlformats.org/drawingml/2006/main">
+              <a:graphicData uri="http://schemas.openxmlformats.org/drawingml/2006/picture">
+                <pic:pic xmlns:pic="http://schemas.openxmlformats.org/drawingml/2006/picture">
+                  <pic:nvPicPr>
+                    <pic:cNvPr id="0" name="Picture 8" descr="C:\Documents and Settings\testrecp\Desktop\Josh\inf125-team-k\Tile Engine\Tile Engine\Tile EngineContent\background.png"/>
+                    <pic:cNvPicPr>
+                      <a:picLocks noChangeAspect="1" noChangeArrowheads="1"/>
+                    </pic:cNvPicPr>
+                  </pic:nvPicPr>
+                  <pic:blipFill>
+                    <a:blip r:embed="rId17" cstate="print"/>
+                    <a:srcRect/>
+                    <a:stretch>
+                      <a:fillRect/>
+                    </a:stretch>
+                  </pic:blipFill>
+                  <pic:spPr bwMode="auto">
+                    <a:xfrm>
+                      <a:off x="0" y="0"/>
+                      <a:ext cx="3781425" cy="2838450"/>
+                    </a:xfrm>
+                    <a:prstGeom prst="rect">
+                      <a:avLst/>
+                    </a:prstGeom>
+                    <a:noFill/>
+                    <a:ln w="9525">
+                      <a:noFill/>
+                      <a:miter lim="800000"/>
+                      <a:headEnd/>
+                      <a:tailEnd/>
+                    </a:ln>
+                  </pic:spPr>
+                </pic:pic>
+              </a:graphicData>
+            </a:graphic>
+          </wp:anchor>
+        </w:drawing>
+      </w:r>
+    </w:p>
+    <w:p>
+      <w:pPr>
+        <w:rPr>
+          <w:sz w:val="24"/>
+          <w:szCs w:val="24"/>
+        </w:rPr>
+      </w:pPr>
+    </w:p>
+    <w:p>
+      <w:pPr>
+        <w:rPr>
+          <w:sz w:val="24"/>
+          <w:szCs w:val="24"/>
+        </w:rPr>
+      </w:pPr>
+    </w:p>
+    <w:p>
+      <w:pPr>
+        <w:rPr>
+          <w:sz w:val="24"/>
+          <w:szCs w:val="24"/>
+        </w:rPr>
+      </w:pPr>
+    </w:p>
+    <w:p>
+      <w:pPr>
+        <w:rPr>
+          <w:sz w:val="24"/>
+          <w:szCs w:val="24"/>
+        </w:rPr>
+      </w:pPr>
+    </w:p>
+    <w:p>
+      <w:pPr>
+        <w:rPr>
+          <w:sz w:val="24"/>
+          <w:szCs w:val="24"/>
+        </w:rPr>
+      </w:pPr>
+    </w:p>
+    <w:p>
+      <w:pPr>
+        <w:rPr>
+          <w:sz w:val="24"/>
+          <w:szCs w:val="24"/>
+        </w:rPr>
+      </w:pPr>
+    </w:p>
+    <w:p>
+      <w:pPr>
+        <w:rPr>
+          <w:sz w:val="24"/>
+          <w:szCs w:val="24"/>
+        </w:rPr>
+      </w:pPr>
+    </w:p>
+    <w:p>
+      <w:pPr>
+        <w:rPr>
+          <w:sz w:val="24"/>
+          <w:szCs w:val="24"/>
+        </w:rPr>
+      </w:pPr>
+    </w:p>
+    <w:p>
+      <w:pPr>
+        <w:ind w:left="2880" w:hanging="2160"/>
+        <w:rPr>
+          <w:sz w:val="24"/>
+          <w:szCs w:val="24"/>
+        </w:rPr>
+      </w:pPr>
+      <w:r>
+        <w:rPr>
+          <w:b/>
+          <w:sz w:val="24"/>
+          <w:szCs w:val="24"/>
+        </w:rPr>
+        <w:t>Background Art</w:t>
+      </w:r>
+      <w:r>
+        <w:rPr>
+          <w:sz w:val="24"/>
+          <w:szCs w:val="24"/>
+        </w:rPr>
+        <w:t>:</w:t>
+      </w:r>
+      <w:r>
+        <w:rPr>
+          <w:sz w:val="24"/>
+          <w:szCs w:val="24"/>
+        </w:rPr>
+        <w:tab/>
+        <w:t>The background image that is persistently present throughout the game play. It is possible that multiple variations of this art may be produced to ensure map variability.</w:t>
+      </w:r>
+    </w:p>
+    <w:p>
+      <w:pPr>
+        <w:ind w:left="2880" w:hanging="2160"/>
+        <w:rPr>
+          <w:sz w:val="24"/>
+          <w:szCs w:val="24"/>
+        </w:rPr>
+      </w:pPr>
+      <w:r>
+        <w:rPr>
+          <w:b/>
+          <w:noProof/>
+          <w:sz w:val="24"/>
+          <w:szCs w:val="24"/>
+        </w:rPr>
+        <w:drawing>
+          <wp:inline distT="0" distB="0" distL="0" distR="0">
+            <wp:extent cx="723900" cy="1038225"/>
+            <wp:effectExtent l="19050" t="0" r="0" b="0"/>
+            <wp:docPr id="14" name="Picture 12" descr="C:\Documents and Settings\testrecp\Desktop\Josh\inf125-team-k\Tile Engine\Tile Engine\Tile EngineContent\button-dim-left.png"/>
+            <wp:cNvGraphicFramePr>
+              <a:graphicFrameLocks xmlns:a="http://schemas.openxmlformats.org/drawingml/2006/main" noChangeAspect="1"/>
+            </wp:cNvGraphicFramePr>
+            <a:graphic xmlns:a="http://schemas.openxmlformats.org/drawingml/2006/main">
+              <a:graphicData uri="http://schemas.openxmlformats.org/drawingml/2006/picture">
+                <pic:pic xmlns:pic="http://schemas.openxmlformats.org/drawingml/2006/picture">
+                  <pic:nvPicPr>
+                    <pic:cNvPr id="0" name="Picture 12" descr="C:\Documents and Settings\testrecp\Desktop\Josh\inf125-team-k\Tile Engine\Tile Engine\Tile EngineContent\button-dim-left.png"/>
+                    <pic:cNvPicPr>
+                      <a:picLocks noChangeAspect="1" noChangeArrowheads="1"/>
+                    </pic:cNvPicPr>
+                  </pic:nvPicPr>
+                  <pic:blipFill>
+                    <a:blip r:embed="rId18" cstate="print"/>
+                    <a:srcRect/>
+                    <a:stretch>
+                      <a:fillRect/>
+                    </a:stretch>
+                  </pic:blipFill>
+                  <pic:spPr bwMode="auto">
+                    <a:xfrm>
+                      <a:off x="0" y="0"/>
+                      <a:ext cx="723900" cy="1038225"/>
+                    </a:xfrm>
+                    <a:prstGeom prst="rect">
+                      <a:avLst/>
+                    </a:prstGeom>
+                    <a:noFill/>
+                    <a:ln w="9525">
+                      <a:noFill/>
+                      <a:miter lim="800000"/>
+                      <a:headEnd/>
+                      <a:tailEnd/>
+                    </a:ln>
+                  </pic:spPr>
+                </pic:pic>
+              </a:graphicData>
+            </a:graphic>
+          </wp:inline>
+        </w:drawing>
+      </w:r>
+      <w:r>
+        <w:rPr>
+          <w:noProof/>
+          <w:sz w:val="24"/>
+          <w:szCs w:val="24"/>
+        </w:rPr>
+        <w:drawing>
+          <wp:inline distT="0" distB="0" distL="0" distR="0">
+            <wp:extent cx="9525" cy="1038225"/>
+            <wp:effectExtent l="19050" t="0" r="9525" b="0"/>
+            <wp:docPr id="15" name="Picture 13" descr="C:\Documents and Settings\testrecp\Desktop\Josh\inf125-team-k\Tile Engine\Tile Engine\Tile EngineContent\button-dim-middle.png"/>
+            <wp:cNvGraphicFramePr>
+              <a:graphicFrameLocks xmlns:a="http://schemas.openxmlformats.org/drawingml/2006/main" noChangeAspect="1"/>
+            </wp:cNvGraphicFramePr>
+            <a:graphic xmlns:a="http://schemas.openxmlformats.org/drawingml/2006/main">
+              <a:graphicData uri="http://schemas.openxmlformats.org/drawingml/2006/picture">
+                <pic:pic xmlns:pic="http://schemas.openxmlformats.org/drawingml/2006/picture">
+                  <pic:nvPicPr>
+                    <pic:cNvPr id="0" name="Picture 13" descr="C:\Documents and Settings\testrecp\Desktop\Josh\inf125-team-k\Tile Engine\Tile Engine\Tile EngineContent\button-dim-middle.png"/>
+                    <pic:cNvPicPr>
+                      <a:picLocks noChangeAspect="1" noChangeArrowheads="1"/>
+                    </pic:cNvPicPr>
+                  </pic:nvPicPr>
+                  <pic:blipFill>
+                    <a:blip r:embed="rId19"/>
+                    <a:srcRect/>
+                    <a:stretch>
+                      <a:fillRect/>
+                    </a:stretch>
+                  </pic:blipFill>
+                  <pic:spPr bwMode="auto">
+                    <a:xfrm>
+                      <a:off x="0" y="0"/>
+                      <a:ext cx="9525" cy="1038225"/>
+                    </a:xfrm>
+                    <a:prstGeom prst="rect">
+                      <a:avLst/>
+                    </a:prstGeom>
+                    <a:noFill/>
+                    <a:ln w="9525">
+                      <a:noFill/>
+                      <a:miter lim="800000"/>
+                      <a:headEnd/>
+                      <a:tailEnd/>
+                    </a:ln>
+                  </pic:spPr>
+                </pic:pic>
+              </a:graphicData>
+            </a:graphic>
+          </wp:inline>
+        </w:drawing>
+      </w:r>
+      <w:r>
+        <w:rPr>
+          <w:noProof/>
+          <w:sz w:val="24"/>
+          <w:szCs w:val="24"/>
+        </w:rPr>
+        <w:drawing>
+          <wp:inline distT="0" distB="0" distL="0" distR="0">
+            <wp:extent cx="571500" cy="1038225"/>
+            <wp:effectExtent l="19050" t="0" r="0" b="0"/>
+            <wp:docPr id="16" name="Picture 14" descr="C:\Documents and Settings\testrecp\Desktop\Josh\inf125-team-k\Tile Engine\Tile Engine\Tile EngineContent\button-dim-right.png"/>
+            <wp:cNvGraphicFramePr>
+              <a:graphicFrameLocks xmlns:a="http://schemas.openxmlformats.org/drawingml/2006/main" noChangeAspect="1"/>
+            </wp:cNvGraphicFramePr>
+            <a:graphic xmlns:a="http://schemas.openxmlformats.org/drawingml/2006/main">
+              <a:graphicData uri="http://schemas.openxmlformats.org/drawingml/2006/picture">
+                <pic:pic xmlns:pic="http://schemas.openxmlformats.org/drawingml/2006/picture">
+                  <pic:nvPicPr>
+                    <pic:cNvPr id="0" name="Picture 14" descr="C:\Documents and Settings\testrecp\Desktop\Josh\inf125-team-k\Tile Engine\Tile Engine\Tile EngineContent\button-dim-right.png"/>
+                    <pic:cNvPicPr>
+                      <a:picLocks noChangeAspect="1" noChangeArrowheads="1"/>
+                    </pic:cNvPicPr>
+                  </pic:nvPicPr>
+                  <pic:blipFill>
+                    <a:blip r:embed="rId20" cstate="print"/>
+                    <a:srcRect/>
+                    <a:stretch>
+                      <a:fillRect/>
+                    </a:stretch>
+                  </pic:blipFill>
+                  <pic:spPr bwMode="auto">
+                    <a:xfrm>
+                      <a:off x="0" y="0"/>
+                      <a:ext cx="571500" cy="1038225"/>
+                    </a:xfrm>
+                    <a:prstGeom prst="rect">
+                      <a:avLst/>
+                    </a:prstGeom>
+                    <a:noFill/>
+                    <a:ln w="9525">
+                      <a:noFill/>
+                      <a:miter lim="800000"/>
+                      <a:headEnd/>
+                      <a:tailEnd/>
+                    </a:ln>
+                  </pic:spPr>
+                </pic:pic>
+              </a:graphicData>
+            </a:graphic>
+          </wp:inline>
+        </w:drawing>
+      </w:r>
+      <w:r>
+        <w:rPr>
+          <w:noProof/>
+          <w:sz w:val="24"/>
+          <w:szCs w:val="24"/>
+        </w:rPr>
+        <w:drawing>
+          <wp:inline distT="0" distB="0" distL="0" distR="0">
+            <wp:extent cx="723900" cy="1038225"/>
+            <wp:effectExtent l="19050" t="0" r="0" b="0"/>
+            <wp:docPr id="20" name="Picture 17" descr="C:\Documents and Settings\testrecp\Desktop\Josh\inf125-team-k\Tile Engine\Tile Engine\Tile EngineContent\button-lit-left.png"/>
+            <wp:cNvGraphicFramePr>
+              <a:graphicFrameLocks xmlns:a="http://schemas.openxmlformats.org/drawingml/2006/main" noChangeAspect="1"/>
+            </wp:cNvGraphicFramePr>
+            <a:graphic xmlns:a="http://schemas.openxmlformats.org/drawingml/2006/main">
+              <a:graphicData uri="http://schemas.openxmlformats.org/drawingml/2006/picture">
+                <pic:pic xmlns:pic="http://schemas.openxmlformats.org/drawingml/2006/picture">
+                  <pic:nvPicPr>
+                    <pic:cNvPr id="0" name="Picture 17" descr="C:\Documents and Settings\testrecp\Desktop\Josh\inf125-team-k\Tile Engine\Tile Engine\Tile EngineContent\button-lit-left.png"/>
+                    <pic:cNvPicPr>
+                      <a:picLocks noChangeAspect="1" noChangeArrowheads="1"/>
+                    </pic:cNvPicPr>
+                  </pic:nvPicPr>
+                  <pic:blipFill>
+                    <a:blip r:embed="rId21" cstate="print"/>
+                    <a:srcRect/>
+                    <a:stretch>
+                      <a:fillRect/>
+                    </a:stretch>
+                  </pic:blipFill>
+                  <pic:spPr bwMode="auto">
+                    <a:xfrm>
+                      <a:off x="0" y="0"/>
+                      <a:ext cx="723900" cy="1038225"/>
+                    </a:xfrm>
+                    <a:prstGeom prst="rect">
+                      <a:avLst/>
+                    </a:prstGeom>
+                    <a:noFill/>
+                    <a:ln w="9525">
+                      <a:noFill/>
+                      <a:miter lim="800000"/>
+                      <a:headEnd/>
+                      <a:tailEnd/>
+                    </a:ln>
+                  </pic:spPr>
+                </pic:pic>
+              </a:graphicData>
+            </a:graphic>
+          </wp:inline>
+        </w:drawing>
+      </w:r>
+      <w:r>
+        <w:rPr>
+          <w:noProof/>
+          <w:sz w:val="24"/>
+          <w:szCs w:val="24"/>
+        </w:rPr>
+        <w:drawing>
+          <wp:inline distT="0" distB="0" distL="0" distR="0">
+            <wp:extent cx="9525" cy="1038225"/>
+            <wp:effectExtent l="19050" t="0" r="9525" b="0"/>
+            <wp:docPr id="21" name="Picture 18" descr="C:\Documents and Settings\testrecp\Desktop\Josh\inf125-team-k\Tile Engine\Tile Engine\Tile EngineContent\button-lit-middle.png"/>
+            <wp:cNvGraphicFramePr>
+              <a:graphicFrameLocks xmlns:a="http://schemas.openxmlformats.org/drawingml/2006/main" noChangeAspect="1"/>
+            </wp:cNvGraphicFramePr>
+            <a:graphic xmlns:a="http://schemas.openxmlformats.org/drawingml/2006/main">
+              <a:graphicData uri="http://schemas.openxmlformats.org/drawingml/2006/picture">
+                <pic:pic xmlns:pic="http://schemas.openxmlformats.org/drawingml/2006/picture">
+                  <pic:nvPicPr>
+                    <pic:cNvPr id="0" name="Picture 18" descr="C:\Documents and Settings\testrecp\Desktop\Josh\inf125-team-k\Tile Engine\Tile Engine\Tile EngineContent\button-lit-middle.png"/>
+                    <pic:cNvPicPr>
+                      <a:picLocks noChangeAspect="1" noChangeArrowheads="1"/>
+                    </pic:cNvPicPr>
+                  </pic:nvPicPr>
+                  <pic:blipFill>
+                    <a:blip r:embed="rId22"/>
+                    <a:srcRect/>
+                    <a:stretch>
+                      <a:fillRect/>
+                    </a:stretch>
+                  </pic:blipFill>
+                  <pic:spPr bwMode="auto">
+                    <a:xfrm>
+                      <a:off x="0" y="0"/>
+                      <a:ext cx="9525" cy="1038225"/>
+                    </a:xfrm>
+                    <a:prstGeom prst="rect">
+                      <a:avLst/>
+                    </a:prstGeom>
+                    <a:noFill/>
+                    <a:ln w="9525">
+                      <a:noFill/>
+                      <a:miter lim="800000"/>
+                      <a:headEnd/>
+                      <a:tailEnd/>
+                    </a:ln>
+                  </pic:spPr>
+                </pic:pic>
+              </a:graphicData>
+            </a:graphic>
+          </wp:inline>
+        </w:drawing>
+      </w:r>
+      <w:r>
+        <w:rPr>
+          <w:noProof/>
+          <w:sz w:val="24"/>
+          <w:szCs w:val="24"/>
+        </w:rPr>
+        <w:drawing>
+          <wp:inline distT="0" distB="0" distL="0" distR="0">
+            <wp:extent cx="571500" cy="1038225"/>
+            <wp:effectExtent l="19050" t="0" r="0" b="0"/>
+            <wp:docPr id="22" name="Picture 19" descr="C:\Documents and Settings\testrecp\Desktop\Josh\inf125-team-k\Tile Engine\Tile Engine\Tile EngineContent\button-lit-right.png"/>
+            <wp:cNvGraphicFramePr>
+              <a:graphicFrameLocks xmlns:a="http://schemas.openxmlformats.org/drawingml/2006/main" noChangeAspect="1"/>
+            </wp:cNvGraphicFramePr>
+            <a:graphic xmlns:a="http://schemas.openxmlformats.org/drawingml/2006/main">
+              <a:graphicData uri="http://schemas.openxmlformats.org/drawingml/2006/picture">
+                <pic:pic xmlns:pic="http://schemas.openxmlformats.org/drawingml/2006/picture">
+                  <pic:nvPicPr>
+                    <pic:cNvPr id="0" name="Picture 19" descr="C:\Documents and Settings\testrecp\Desktop\Josh\inf125-team-k\Tile Engine\Tile Engine\Tile EngineContent\button-lit-right.png"/>
+                    <pic:cNvPicPr>
+                      <a:picLocks noChangeAspect="1" noChangeArrowheads="1"/>
+                    </pic:cNvPicPr>
+                  </pic:nvPicPr>
+                  <pic:blipFill>
+                    <a:blip r:embed="rId23" cstate="print"/>
+                    <a:srcRect/>
+                    <a:stretch>
+                      <a:fillRect/>
+                    </a:stretch>
+                  </pic:blipFill>
+                  <pic:spPr bwMode="auto">
+                    <a:xfrm>
+                      <a:off x="0" y="0"/>
+                      <a:ext cx="571500" cy="1038225"/>
+                    </a:xfrm>
+                    <a:prstGeom prst="rect">
+                      <a:avLst/>
+                    </a:prstGeom>
+                    <a:noFill/>
+                    <a:ln w="9525">
+                      <a:noFill/>
+                      <a:miter lim="800000"/>
+                      <a:headEnd/>
+                      <a:tailEnd/>
+                    </a:ln>
+                  </pic:spPr>
+                </pic:pic>
+              </a:graphicData>
+            </a:graphic>
+          </wp:inline>
+        </w:drawing>
+      </w:r>
+    </w:p>
+    <w:p>
+      <w:pPr>
+        <w:ind w:left="2880" w:hanging="2160"/>
+        <w:rPr>
+          <w:sz w:val="24"/>
+          <w:szCs w:val="24"/>
+        </w:rPr>
+      </w:pPr>
+      <w:r>
+        <w:rPr>
+          <w:b/>
+          <w:sz w:val="24"/>
+          <w:szCs w:val="24"/>
+        </w:rPr>
+        <w:t>Button Art:</w:t>
+      </w:r>
+      <w:r>
+        <w:rPr>
+          <w:sz w:val="24"/>
+          <w:szCs w:val="24"/>
+        </w:rPr>
+        <w:tab/>
+        <w:t>Original created by David Frankel, it is used to display button transitions in the menu systems.</w:t>
+      </w:r>
+    </w:p>
+    <w:p>
+      <w:pPr>
+        <w:ind w:left="2880" w:hanging="2160"/>
+        <w:rPr>
+          <w:sz w:val="24"/>
+          <w:szCs w:val="24"/>
+        </w:rPr>
+      </w:pPr>
+    </w:p>
+    <w:p>
+      <w:pPr>
+        <w:ind w:left="2880" w:hanging="2160"/>
+        <w:rPr>
+          <w:sz w:val="24"/>
+          <w:szCs w:val="24"/>
+        </w:rPr>
+      </w:pPr>
+      <w:r>
+        <w:rPr>
+          <w:noProof/>
+          <w:sz w:val="24"/>
+          <w:szCs w:val="24"/>
+        </w:rPr>
+        <w:drawing>
+          <wp:inline distT="0" distB="0" distL="0" distR="0">
+            <wp:extent cx="609600" cy="609600"/>
+            <wp:effectExtent l="19050" t="0" r="0" b="0"/>
+            <wp:docPr id="23" name="Picture 20" descr="C:\Documents and Settings\testrecp\Desktop\Josh\inf125-team-k\Tile Engine\Tile Engine\Tile EngineContent\cursor.png"/>
+            <wp:cNvGraphicFramePr>
+              <a:graphicFrameLocks xmlns:a="http://schemas.openxmlformats.org/drawingml/2006/main" noChangeAspect="1"/>
+            </wp:cNvGraphicFramePr>
+            <a:graphic xmlns:a="http://schemas.openxmlformats.org/drawingml/2006/main">
+              <a:graphicData uri="http://schemas.openxmlformats.org/drawingml/2006/picture">
+                <pic:pic xmlns:pic="http://schemas.openxmlformats.org/drawingml/2006/picture">
+                  <pic:nvPicPr>
+                    <pic:cNvPr id="0" name="Picture 20" descr="C:\Documents and Settings\testrecp\Desktop\Josh\inf125-team-k\Tile Engine\Tile Engine\Tile EngineContent\cursor.png"/>
+                    <pic:cNvPicPr>
+                      <a:picLocks noChangeAspect="1" noChangeArrowheads="1"/>
+                    </pic:cNvPicPr>
+                  </pic:nvPicPr>
+                  <pic:blipFill>
+                    <a:blip r:embed="rId24" cstate="print"/>
+                    <a:srcRect/>
+                    <a:stretch>
+                      <a:fillRect/>
+                    </a:stretch>
+                  </pic:blipFill>
+                  <pic:spPr bwMode="auto">
+                    <a:xfrm>
+                      <a:off x="0" y="0"/>
+                      <a:ext cx="609600" cy="609600"/>
+                    </a:xfrm>
+                    <a:prstGeom prst="rect">
+                      <a:avLst/>
+                    </a:prstGeom>
+                    <a:noFill/>
+                    <a:ln w="9525">
+                      <a:noFill/>
+                      <a:miter lim="800000"/>
+                      <a:headEnd/>
+                      <a:tailEnd/>
+                    </a:ln>
+                  </pic:spPr>
+                </pic:pic>
+              </a:graphicData>
+            </a:graphic>
+          </wp:inline>
+        </w:drawing>
+      </w:r>
+    </w:p>
+    <w:p>
+      <w:pPr>
+        <w:ind w:left="2880" w:hanging="2160"/>
+        <w:rPr>
+          <w:sz w:val="24"/>
+          <w:szCs w:val="24"/>
+        </w:rPr>
+      </w:pPr>
+      <w:r>
+        <w:rPr>
+          <w:b/>
+          <w:sz w:val="24"/>
+          <w:szCs w:val="24"/>
+        </w:rPr>
+        <w:t>Cursor:</w:t>
+      </w:r>
+      <w:r>
+        <w:rPr>
+          <w:b/>
+          <w:sz w:val="24"/>
+          <w:szCs w:val="24"/>
+        </w:rPr>
+        <w:tab/>
+      </w:r>
+      <w:r>
+        <w:rPr>
+          <w:sz w:val="24"/>
+          <w:szCs w:val="24"/>
+        </w:rPr>
+        <w:t>Used by each player to navigate the game board. In game the cursor will be represented by different colors respective to each player.</w:t>
+      </w:r>
+    </w:p>
+    <w:p>
+      <w:pPr>
+        <w:ind w:left="2880" w:hanging="2160"/>
+        <w:rPr>
+          <w:sz w:val="24"/>
+          <w:szCs w:val="24"/>
+        </w:rPr>
+      </w:pPr>
+    </w:p>
+    <w:p>
+      <w:pPr>
+        <w:ind w:left="2880" w:hanging="2160"/>
+        <w:rPr>
+          <w:sz w:val="24"/>
+          <w:szCs w:val="24"/>
+        </w:rPr>
+      </w:pPr>
+    </w:p>
+    <w:p>
+      <w:pPr>
+        <w:ind w:left="2880" w:hanging="2160"/>
+        <w:rPr>
+          <w:sz w:val="24"/>
+          <w:szCs w:val="24"/>
+        </w:rPr>
+      </w:pPr>
+      <w:r>
+        <w:rPr>
+          <w:noProof/>
+          <w:sz w:val="24"/>
+          <w:szCs w:val="24"/>
+        </w:rPr>
+        <w:drawing>
+          <wp:inline distT="0" distB="0" distL="0" distR="0">
+            <wp:extent cx="809625" cy="809625"/>
+            <wp:effectExtent l="0" t="0" r="0" b="0"/>
+            <wp:docPr id="24" name="Picture 21" descr="C:\Documents and Settings\testrecp\Desktop\Josh\inf125-team-k\Tile Engine\Tile Engine\Tile EngineContent\dog-house.png"/>
+            <wp:cNvGraphicFramePr>
+              <a:graphicFrameLocks xmlns:a="http://schemas.openxmlformats.org/drawingml/2006/main" noChangeAspect="1"/>
+            </wp:cNvGraphicFramePr>
+            <a:graphic xmlns:a="http://schemas.openxmlformats.org/drawingml/2006/main">
+              <a:graphicData uri="http://schemas.openxmlformats.org/drawingml/2006/picture">
+                <pic:pic xmlns:pic="http://schemas.openxmlformats.org/drawingml/2006/picture">
+                  <pic:nvPicPr>
+                    <pic:cNvPr id="0" name="Picture 21" descr="C:\Documents and Settings\testrecp\Desktop\Josh\inf125-team-k\Tile Engine\Tile Engine\Tile EngineContent\dog-house.png"/>
+                    <pic:cNvPicPr>
+                      <a:picLocks noChangeAspect="1" noChangeArrowheads="1"/>
+                    </pic:cNvPicPr>
+                  </pic:nvPicPr>
+                  <pic:blipFill>
+                    <a:blip r:embed="rId25" cstate="print"/>
+                    <a:srcRect/>
+                    <a:stretch>
+                      <a:fillRect/>
+                    </a:stretch>
+                  </pic:blipFill>
+                  <pic:spPr bwMode="auto">
+                    <a:xfrm>
+                      <a:off x="0" y="0"/>
+                      <a:ext cx="809625" cy="809625"/>
+                    </a:xfrm>
+                    <a:prstGeom prst="rect">
+                      <a:avLst/>
+                    </a:prstGeom>
+                    <a:noFill/>
+                    <a:ln w="9525">
+                      <a:noFill/>
+                      <a:miter lim="800000"/>
+                      <a:headEnd/>
+                      <a:tailEnd/>
+                    </a:ln>
+                  </pic:spPr>
+                </pic:pic>
+              </a:graphicData>
+            </a:graphic>
+          </wp:inline>
+        </w:drawing>
+      </w:r>
+      <w:r>
+        <w:rPr>
+          <w:noProof/>
+          <w:sz w:val="24"/>
+          <w:szCs w:val="24"/>
+        </w:rPr>
+        <w:drawing>
+          <wp:inline distT="0" distB="0" distL="0" distR="0">
+            <wp:extent cx="609600" cy="609600"/>
+            <wp:effectExtent l="0" t="0" r="0" b="0"/>
+            <wp:docPr id="25" name="Picture 22" descr="C:\Documents and Settings\testrecp\Desktop\Josh\inf125-team-k\Tile Engine\Tile Engine\Tile EngineContent\dog-house-p2.png"/>
+            <wp:cNvGraphicFramePr>
+              <a:graphicFrameLocks xmlns:a="http://schemas.openxmlformats.org/drawingml/2006/main" noChangeAspect="1"/>
+            </wp:cNvGraphicFramePr>
+            <a:graphic xmlns:a="http://schemas.openxmlformats.org/drawingml/2006/main">
+              <a:graphicData uri="http://schemas.openxmlformats.org/drawingml/2006/picture">
+                <pic:pic xmlns:pic="http://schemas.openxmlformats.org/drawingml/2006/picture">
+                  <pic:nvPicPr>
+                    <pic:cNvPr id="0" name="Picture 22" descr="C:\Documents and Settings\testrecp\Desktop\Josh\inf125-team-k\Tile Engine\Tile Engine\Tile EngineContent\dog-house-p2.png"/>
+                    <pic:cNvPicPr>
+                      <a:picLocks noChangeAspect="1" noChangeArrowheads="1"/>
+                    </pic:cNvPicPr>
+                  </pic:nvPicPr>
+                  <pic:blipFill>
+                    <a:blip r:embed="rId26" cstate="print"/>
+                    <a:srcRect/>
+                    <a:stretch>
+                      <a:fillRect/>
+                    </a:stretch>
+                  </pic:blipFill>
+                  <pic:spPr bwMode="auto">
+                    <a:xfrm>
+                      <a:off x="0" y="0"/>
+                      <a:ext cx="609600" cy="609600"/>
+                    </a:xfrm>
+                    <a:prstGeom prst="rect">
+                      <a:avLst/>
+                    </a:prstGeom>
+                    <a:noFill/>
+                    <a:ln w="9525">
+                      <a:noFill/>
+                      <a:miter lim="800000"/>
+                      <a:headEnd/>
+                      <a:tailEnd/>
+                    </a:ln>
+                  </pic:spPr>
+                </pic:pic>
+              </a:graphicData>
+            </a:graphic>
+          </wp:inline>
+        </w:drawing>
+      </w:r>
+      <w:r>
+        <w:rPr>
+          <w:noProof/>
+          <w:sz w:val="24"/>
+          <w:szCs w:val="24"/>
+        </w:rPr>
+        <w:drawing>
+          <wp:inline distT="0" distB="0" distL="0" distR="0">
+            <wp:extent cx="609600" cy="609600"/>
+            <wp:effectExtent l="0" t="0" r="0" b="0"/>
+            <wp:docPr id="26" name="Picture 23" descr="C:\Documents and Settings\testrecp\Desktop\Josh\inf125-team-k\Tile Engine\Tile Engine\Tile EngineContent\dog-house-p3.png"/>
+            <wp:cNvGraphicFramePr>
+              <a:graphicFrameLocks xmlns:a="http://schemas.openxmlformats.org/drawingml/2006/main" noChangeAspect="1"/>
+            </wp:cNvGraphicFramePr>
+            <a:graphic xmlns:a="http://schemas.openxmlformats.org/drawingml/2006/main">
+              <a:graphicData uri="http://schemas.openxmlformats.org/drawingml/2006/picture">
+                <pic:pic xmlns:pic="http://schemas.openxmlformats.org/drawingml/2006/picture">
+                  <pic:nvPicPr>
+                    <pic:cNvPr id="0" name="Picture 23" descr="C:\Documents and Settings\testrecp\Desktop\Josh\inf125-team-k\Tile Engine\Tile Engine\Tile EngineContent\dog-house-p3.png"/>
+                    <pic:cNvPicPr>
+                      <a:picLocks noChangeAspect="1" noChangeArrowheads="1"/>
+                    </pic:cNvPicPr>
+                  </pic:nvPicPr>
+                  <pic:blipFill>
+                    <a:blip r:embed="rId27" cstate="print"/>
+                    <a:srcRect/>
+                    <a:stretch>
+                      <a:fillRect/>
+                    </a:stretch>
+                  </pic:blipFill>
+                  <pic:spPr bwMode="auto">
+                    <a:xfrm>
+                      <a:off x="0" y="0"/>
+                      <a:ext cx="609600" cy="609600"/>
+                    </a:xfrm>
+                    <a:prstGeom prst="rect">
+                      <a:avLst/>
+                    </a:prstGeom>
+                    <a:noFill/>
+                    <a:ln w="9525">
+                      <a:noFill/>
+                      <a:miter lim="800000"/>
+                      <a:headEnd/>
+                      <a:tailEnd/>
+                    </a:ln>
+                  </pic:spPr>
+                </pic:pic>
+              </a:graphicData>
+            </a:graphic>
+          </wp:inline>
+        </w:drawing>
+      </w:r>
+      <w:r>
+        <w:rPr>
+          <w:noProof/>
+          <w:sz w:val="24"/>
+          <w:szCs w:val="24"/>
+        </w:rPr>
+        <w:drawing>
+          <wp:inline distT="0" distB="0" distL="0" distR="0">
+            <wp:extent cx="609600" cy="609600"/>
+            <wp:effectExtent l="0" t="0" r="0" b="0"/>
+            <wp:docPr id="27" name="Picture 24" descr="C:\Documents and Settings\testrecp\Desktop\Josh\inf125-team-k\Tile Engine\Tile Engine\Tile EngineContent\dog-house-p4.png"/>
+            <wp:cNvGraphicFramePr>
+              <a:graphicFrameLocks xmlns:a="http://schemas.openxmlformats.org/drawingml/2006/main" noChangeAspect="1"/>
+            </wp:cNvGraphicFramePr>
+            <a:graphic xmlns:a="http://schemas.openxmlformats.org/drawingml/2006/main">
+              <a:graphicData uri="http://schemas.openxmlformats.org/drawingml/2006/picture">
+                <pic:pic xmlns:pic="http://schemas.openxmlformats.org/drawingml/2006/picture">
+                  <pic:nvPicPr>
+                    <pic:cNvPr id="0" name="Picture 24" descr="C:\Documents and Settings\testrecp\Desktop\Josh\inf125-team-k\Tile Engine\Tile Engine\Tile EngineContent\dog-house-p4.png"/>
+                    <pic:cNvPicPr>
+                      <a:picLocks noChangeAspect="1" noChangeArrowheads="1"/>
+                    </pic:cNvPicPr>
+                  </pic:nvPicPr>
+                  <pic:blipFill>
+                    <a:blip r:embed="rId28" cstate="print"/>
+                    <a:srcRect/>
+                    <a:stretch>
+                      <a:fillRect/>
+                    </a:stretch>
+                  </pic:blipFill>
+                  <pic:spPr bwMode="auto">
+                    <a:xfrm>
+                      <a:off x="0" y="0"/>
+                      <a:ext cx="609600" cy="609600"/>
+                    </a:xfrm>
+                    <a:prstGeom prst="rect">
+                      <a:avLst/>
+                    </a:prstGeom>
+                    <a:noFill/>
+                    <a:ln w="9525">
+                      <a:noFill/>
+                      <a:miter lim="800000"/>
+                      <a:headEnd/>
+                      <a:tailEnd/>
+                    </a:ln>
+                  </pic:spPr>
+                </pic:pic>
+              </a:graphicData>
+            </a:graphic>
+          </wp:inline>
+        </w:drawing>
+      </w:r>
+    </w:p>
+    <w:p>
+      <w:pPr>
+        <w:ind w:left="2880" w:hanging="2160"/>
+        <w:rPr>
+          <w:sz w:val="24"/>
+          <w:szCs w:val="24"/>
+        </w:rPr>
+      </w:pPr>
+      <w:r>
+        <w:rPr>
+          <w:b/>
+          <w:sz w:val="24"/>
+          <w:szCs w:val="24"/>
+        </w:rPr>
+        <w:t xml:space="preserve">Player Base: </w:t>
+      </w:r>
+      <w:r>
+        <w:rPr>
+          <w:sz w:val="24"/>
+          <w:szCs w:val="24"/>
+        </w:rPr>
+        <w:tab/>
+        <w:t>Represents the player base location on the game map.</w:t>
+      </w:r>
+    </w:p>
+    <w:p>
+      <w:pPr>
+        <w:ind w:left="2880" w:hanging="2160"/>
+        <w:rPr>
+          <w:sz w:val="24"/>
+          <w:szCs w:val="24"/>
+        </w:rPr>
+      </w:pPr>
+    </w:p>
+    <w:p>
+      <w:pPr>
+        <w:ind w:left="2880" w:hanging="2160"/>
+        <w:rPr>
+          <w:sz w:val="24"/>
+          <w:szCs w:val="24"/>
+        </w:rPr>
+      </w:pPr>
+      <w:r>
+        <w:rPr>
+          <w:noProof/>
+          <w:sz w:val="24"/>
+          <w:szCs w:val="24"/>
+        </w:rPr>
+        <w:drawing>
+          <wp:inline distT="0" distB="0" distL="0" distR="0">
+            <wp:extent cx="5934075" cy="361950"/>
+            <wp:effectExtent l="19050" t="0" r="9525" b="0"/>
+            <wp:docPr id="28" name="Picture 25" descr="C:\Documents and Settings\testrecp\Desktop\Josh\inf125-team-k\Tile Engine\Tile Engine\Tile EngineContent\gnomes.png"/>
+            <wp:cNvGraphicFramePr>
+              <a:graphicFrameLocks xmlns:a="http://schemas.openxmlformats.org/drawingml/2006/main" noChangeAspect="1"/>
+            </wp:cNvGraphicFramePr>
+            <a:graphic xmlns:a="http://schemas.openxmlformats.org/drawingml/2006/main">
+              <a:graphicData uri="http://schemas.openxmlformats.org/drawingml/2006/picture">
+                <pic:pic xmlns:pic="http://schemas.openxmlformats.org/drawingml/2006/picture">
+                  <pic:nvPicPr>
+                    <pic:cNvPr id="0" name="Picture 25" descr="C:\Documents and Settings\testrecp\Desktop\Josh\inf125-team-k\Tile Engine\Tile Engine\Tile EngineContent\gnomes.png"/>
+                    <pic:cNvPicPr>
+                      <a:picLocks noChangeAspect="1" noChangeArrowheads="1"/>
+                    </pic:cNvPicPr>
+                  </pic:nvPicPr>
+                  <pic:blipFill>
+                    <a:blip r:embed="rId29" cstate="print"/>
+                    <a:srcRect/>
+                    <a:stretch>
+                      <a:fillRect/>
+                    </a:stretch>
+                  </pic:blipFill>
+                  <pic:spPr bwMode="auto">
+                    <a:xfrm>
+                      <a:off x="0" y="0"/>
+                      <a:ext cx="5934075" cy="361950"/>
+                    </a:xfrm>
+                    <a:prstGeom prst="rect">
+                      <a:avLst/>
+                    </a:prstGeom>
+                    <a:noFill/>
+                    <a:ln w="9525">
+                      <a:noFill/>
+                      <a:miter lim="800000"/>
+                      <a:headEnd/>
+                      <a:tailEnd/>
+                    </a:ln>
+                  </pic:spPr>
+                </pic:pic>
+              </a:graphicData>
+            </a:graphic>
+          </wp:inline>
+        </w:drawing>
+      </w:r>
+    </w:p>
+    <w:p>
+      <w:pPr>
+        <w:ind w:left="2880" w:hanging="2160"/>
+        <w:rPr>
+          <w:b/>
+          <w:sz w:val="24"/>
+          <w:szCs w:val="24"/>
+        </w:rPr>
+      </w:pPr>
+      <w:r>
+        <w:rPr>
+          <w:b/>
+          <w:sz w:val="24"/>
+          <w:szCs w:val="24"/>
+        </w:rPr>
+        <w:t>Regular “Red” Gnomes</w:t>
+      </w:r>
+    </w:p>
+    <w:p>
+      <w:pPr>
+        <w:ind w:left="2880" w:hanging="2160"/>
+        <w:rPr>
+          <w:b/>
+          <w:sz w:val="24"/>
+          <w:szCs w:val="24"/>
+        </w:rPr>
+      </w:pPr>
+      <w:r>
+        <w:rPr>
+          <w:b/>
+          <w:noProof/>
+          <w:sz w:val="24"/>
+          <w:szCs w:val="24"/>
+        </w:rPr>
+        <w:drawing>
+          <wp:inline distT="0" distB="0" distL="0" distR="0">
+            <wp:extent cx="5943600" cy="361950"/>
+            <wp:effectExtent l="19050" t="0" r="0" b="0"/>
+            <wp:docPr id="29" name="Picture 26" descr="C:\Documents and Settings\testrecp\Desktop\Josh\inf125-team-k\Tile Engine\Tile Engine\Tile EngineContent\gnomes-evil.png"/>
+            <wp:cNvGraphicFramePr>
+              <a:graphicFrameLocks xmlns:a="http://schemas.openxmlformats.org/drawingml/2006/main" noChangeAspect="1"/>
+            </wp:cNvGraphicFramePr>
+            <a:graphic xmlns:a="http://schemas.openxmlformats.org/drawingml/2006/main">
+              <a:graphicData uri="http://schemas.openxmlformats.org/drawingml/2006/picture">
+                <pic:pic xmlns:pic="http://schemas.openxmlformats.org/drawingml/2006/picture">
+                  <pic:nvPicPr>
+                    <pic:cNvPr id="0" name="Picture 26" descr="C:\Documents and Settings\testrecp\Desktop\Josh\inf125-team-k\Tile Engine\Tile Engine\Tile EngineContent\gnomes-evil.png"/>
+                    <pic:cNvPicPr>
+                      <a:picLocks noChangeAspect="1" noChangeArrowheads="1"/>
+                    </pic:cNvPicPr>
+                  </pic:nvPicPr>
+                  <pic:blipFill>
+                    <a:blip r:embed="rId30" cstate="print"/>
+                    <a:srcRect/>
+                    <a:stretch>
+                      <a:fillRect/>
+                    </a:stretch>
+                  </pic:blipFill>
+                  <pic:spPr bwMode="auto">
+                    <a:xfrm>
+                      <a:off x="0" y="0"/>
+                      <a:ext cx="5943600" cy="361950"/>
+                    </a:xfrm>
+                    <a:prstGeom prst="rect">
+                      <a:avLst/>
+                    </a:prstGeom>
+                    <a:noFill/>
+                    <a:ln w="9525">
+                      <a:noFill/>
+                      <a:miter lim="800000"/>
+                      <a:headEnd/>
+                      <a:tailEnd/>
+                    </a:ln>
+                  </pic:spPr>
+                </pic:pic>
+              </a:graphicData>
+            </a:graphic>
+          </wp:inline>
+        </w:drawing>
+      </w:r>
+    </w:p>
+    <w:p>
+      <w:pPr>
+        <w:rPr>
+          <w:b/>
+          <w:sz w:val="24"/>
+          <w:szCs w:val="24"/>
+        </w:rPr>
+      </w:pPr>
+      <w:r>
+        <w:rPr>
+          <w:noProof/>
+          <w:sz w:val="24"/>
+          <w:szCs w:val="24"/>
+        </w:rPr>
+        <w:drawing>
+          <wp:anchor distT="0" distB="0" distL="114300" distR="114300" simplePos="0" relativeHeight="251663360" behindDoc="1" locked="0" layoutInCell="1" allowOverlap="1">
+            <wp:simplePos x="0" y="0"/>
+            <wp:positionH relativeFrom="column">
+              <wp:posOffset>409575</wp:posOffset>
+            </wp:positionH>
+            <wp:positionV relativeFrom="paragraph">
+              <wp:posOffset>264795</wp:posOffset>
+            </wp:positionV>
+            <wp:extent cx="11077575" cy="781050"/>
+            <wp:effectExtent l="19050" t="0" r="0" b="0"/>
+            <wp:wrapNone/>
+            <wp:docPr id="30" name="Picture 27" descr="C:\Documents and Settings\testrecp\Desktop\Josh\inf125-team-k\Tile Engine\Tile Engine\Tile EngineContent\gnomes-random.png"/>
+            <wp:cNvGraphicFramePr>
+              <a:graphicFrameLocks xmlns:a="http://schemas.openxmlformats.org/drawingml/2006/main" noChangeAspect="1"/>
+            </wp:cNvGraphicFramePr>
+            <a:graphic xmlns:a="http://schemas.openxmlformats.org/drawingml/2006/main">
+              <a:graphicData uri="http://schemas.openxmlformats.org/drawingml/2006/picture">
+                <pic:pic xmlns:pic="http://schemas.openxmlformats.org/drawingml/2006/picture">
+                  <pic:nvPicPr>
+                    <pic:cNvPr id="0" name="Picture 27" descr="C:\Documents and Settings\testrecp\Desktop\Josh\inf125-team-k\Tile Engine\Tile Engine\Tile EngineContent\gnomes-random.png"/>
+                    <pic:cNvPicPr>
+                      <a:picLocks noChangeAspect="1" noChangeArrowheads="1"/>
+                    </pic:cNvPicPr>
+                  </pic:nvPicPr>
+                  <pic:blipFill>
+                    <a:blip r:embed="rId31" cstate="print"/>
+                    <a:srcRect/>
+                    <a:stretch>
+                      <a:fillRect/>
+                    </a:stretch>
+                  </pic:blipFill>
+                  <pic:spPr bwMode="auto">
+                    <a:xfrm>
+                      <a:off x="0" y="0"/>
+                      <a:ext cx="11077575" cy="781050"/>
+                    </a:xfrm>
+                    <a:prstGeom prst="rect">
+                      <a:avLst/>
+                    </a:prstGeom>
+                    <a:noFill/>
+                    <a:ln w="9525">
+                      <a:noFill/>
+                      <a:miter lim="800000"/>
+                      <a:headEnd/>
+                      <a:tailEnd/>
+                    </a:ln>
+                  </pic:spPr>
+                </pic:pic>
+              </a:graphicData>
+            </a:graphic>
+          </wp:anchor>
+        </w:drawing>
+      </w:r>
+      <w:r>
+        <w:rPr>
+          <w:sz w:val="24"/>
+          <w:szCs w:val="24"/>
+        </w:rPr>
+        <w:tab/>
+      </w:r>
+      <w:r>
+        <w:rPr>
+          <w:b/>
+          <w:sz w:val="24"/>
+          <w:szCs w:val="24"/>
+        </w:rPr>
+        <w:t>Purple “Evil” Gnomes</w:t>
+      </w:r>
+    </w:p>
+    <w:p>
+      <w:pPr>
+        <w:pStyle w:val="ListParagraph"/>
+        <w:rPr>
+          <w:b/>
+          <w:sz w:val="24"/>
+          <w:szCs w:val="24"/>
+        </w:rPr>
+      </w:pPr>
+    </w:p>
+    <w:p>
+      <w:pPr>
+        <w:pStyle w:val="ListParagraph"/>
+        <w:rPr>
+          <w:b/>
+          <w:sz w:val="24"/>
+          <w:szCs w:val="24"/>
+        </w:rPr>
+      </w:pPr>
+    </w:p>
+    <w:p>
+      <w:pPr>
+        <w:pStyle w:val="ListParagraph"/>
+        <w:rPr>
+          <w:b/>
+          <w:sz w:val="24"/>
+          <w:szCs w:val="24"/>
+        </w:rPr>
+      </w:pPr>
+      <w:r>
+        <w:rPr>
+          <w:b/>
+          <w:sz w:val="24"/>
+          <w:szCs w:val="24"/>
+        </w:rPr>
+        <w:t>Yellow “Random” Gnomes</w:t>
+      </w:r>
+    </w:p>
+    <w:p>
+      <w:pPr>
+        <w:pStyle w:val="ListParagraph"/>
+        <w:rPr>
+          <w:b/>
+          <w:sz w:val="24"/>
+          <w:szCs w:val="24"/>
+        </w:rPr>
+      </w:pPr>
+    </w:p>
+    <w:p>
+      <w:pPr>
+        <w:pStyle w:val="ListParagraph"/>
+        <w:ind w:left="2160" w:hanging="1440"/>
+        <w:rPr>
+          <w:sz w:val="24"/>
+          <w:szCs w:val="24"/>
+        </w:rPr>
+      </w:pPr>
+      <w:r>
+        <w:rPr>
+          <w:b/>
+          <w:sz w:val="24"/>
+          <w:szCs w:val="24"/>
+        </w:rPr>
+        <w:t>Gnomes:</w:t>
+      </w:r>
+      <w:r>
+        <w:rPr>
+          <w:sz w:val="24"/>
+          <w:szCs w:val="24"/>
+        </w:rPr>
+        <w:t xml:space="preserve"> </w:t>
+      </w:r>
+      <w:r>
+        <w:rPr>
+          <w:sz w:val="24"/>
+          <w:szCs w:val="24"/>
+        </w:rPr>
+        <w:tab/>
+        <w:t>The in game entities that are manipulated by the player’s directional arrows.</w:t>
+      </w:r>
+    </w:p>
+    <w:p>
+      <w:pPr>
+        <w:pStyle w:val="ListParagraph"/>
+        <w:ind w:left="2160" w:hanging="1440"/>
+        <w:rPr>
+          <w:sz w:val="24"/>
+          <w:szCs w:val="24"/>
+        </w:rPr>
+      </w:pPr>
+      <w:r>
+        <w:rPr>
+          <w:noProof/>
+          <w:sz w:val="24"/>
+          <w:szCs w:val="24"/>
+        </w:rPr>
+        <w:drawing>
+          <wp:anchor distT="0" distB="0" distL="114300" distR="114300" simplePos="0" relativeHeight="251664384" behindDoc="1" locked="0" layoutInCell="1" allowOverlap="1">
+            <wp:simplePos x="0" y="0"/>
+            <wp:positionH relativeFrom="column">
+              <wp:posOffset>409575</wp:posOffset>
+            </wp:positionH>
+            <wp:positionV relativeFrom="paragraph">
+              <wp:posOffset>164465</wp:posOffset>
+            </wp:positionV>
+            <wp:extent cx="228600" cy="914400"/>
+            <wp:effectExtent l="19050" t="0" r="0" b="0"/>
+            <wp:wrapNone/>
+            <wp:docPr id="33" name="Picture 30" descr="C:\Documents and Settings\testrecp\Desktop\Josh\inf125-team-k\Tile Engine\Tile Engine\Tile EngineContent\wall_verticle.png"/>
+            <wp:cNvGraphicFramePr>
+              <a:graphicFrameLocks xmlns:a="http://schemas.openxmlformats.org/drawingml/2006/main" noChangeAspect="1"/>
+            </wp:cNvGraphicFramePr>
+            <a:graphic xmlns:a="http://schemas.openxmlformats.org/drawingml/2006/main">
+              <a:graphicData uri="http://schemas.openxmlformats.org/drawingml/2006/picture">
+                <pic:pic xmlns:pic="http://schemas.openxmlformats.org/drawingml/2006/picture">
+                  <pic:nvPicPr>
+                    <pic:cNvPr id="0" name="Picture 30" descr="C:\Documents and Settings\testrecp\Desktop\Josh\inf125-team-k\Tile Engine\Tile Engine\Tile EngineContent\wall_verticle.png"/>
+                    <pic:cNvPicPr>
+                      <a:picLocks noChangeAspect="1" noChangeArrowheads="1"/>
+                    </pic:cNvPicPr>
+                  </pic:nvPicPr>
+                  <pic:blipFill>
+                    <a:blip r:embed="rId32" cstate="print"/>
+                    <a:srcRect/>
+                    <a:stretch>
+                      <a:fillRect/>
+                    </a:stretch>
+                  </pic:blipFill>
+                  <pic:spPr bwMode="auto">
+                    <a:xfrm>
+                      <a:off x="0" y="0"/>
+                      <a:ext cx="228600" cy="914400"/>
+                    </a:xfrm>
+                    <a:prstGeom prst="rect">
+                      <a:avLst/>
+                    </a:prstGeom>
+                    <a:noFill/>
+                    <a:ln w="9525">
+                      <a:noFill/>
+                      <a:miter lim="800000"/>
+                      <a:headEnd/>
+                      <a:tailEnd/>
+                    </a:ln>
+                  </pic:spPr>
+                </pic:pic>
+              </a:graphicData>
+            </a:graphic>
+          </wp:anchor>
+        </w:drawing>
+      </w:r>
+    </w:p>
+    <w:p>
+      <w:pPr>
+        <w:pStyle w:val="ListParagraph"/>
+        <w:ind w:left="2160" w:hanging="1440"/>
+        <w:rPr>
+          <w:sz w:val="24"/>
+          <w:szCs w:val="24"/>
+        </w:rPr>
+      </w:pPr>
+    </w:p>
+    <w:p>
+      <w:pPr>
+        <w:pStyle w:val="ListParagraph"/>
+        <w:ind w:left="2160" w:hanging="1440"/>
+        <w:rPr>
+          <w:sz w:val="24"/>
+          <w:szCs w:val="24"/>
+        </w:rPr>
+      </w:pPr>
+      <w:r>
+        <w:rPr>
+          <w:noProof/>
+          <w:sz w:val="24"/>
+          <w:szCs w:val="24"/>
+        </w:rPr>
+        <w:drawing>
+          <wp:anchor distT="0" distB="0" distL="114300" distR="114300" simplePos="0" relativeHeight="251665408" behindDoc="1" locked="0" layoutInCell="1" allowOverlap="1">
+            <wp:simplePos x="0" y="0"/>
+            <wp:positionH relativeFrom="column">
+              <wp:posOffset>742950</wp:posOffset>
+            </wp:positionH>
+            <wp:positionV relativeFrom="paragraph">
+              <wp:posOffset>69850</wp:posOffset>
+            </wp:positionV>
+            <wp:extent cx="1028700" cy="257175"/>
+            <wp:effectExtent l="19050" t="0" r="0" b="0"/>
+            <wp:wrapNone/>
+            <wp:docPr id="32" name="Picture 29" descr="C:\Documents and Settings\testrecp\Desktop\Josh\inf125-team-k\Tile Engine\Tile Engine\Tile EngineContent\wall_horizontal.png"/>
+            <wp:cNvGraphicFramePr>
+              <a:graphicFrameLocks xmlns:a="http://schemas.openxmlformats.org/drawingml/2006/main" noChangeAspect="1"/>
+            </wp:cNvGraphicFramePr>
+            <a:graphic xmlns:a="http://schemas.openxmlformats.org/drawingml/2006/main">
+              <a:graphicData uri="http://schemas.openxmlformats.org/drawingml/2006/picture">
+                <pic:pic xmlns:pic="http://schemas.openxmlformats.org/drawingml/2006/picture">
+                  <pic:nvPicPr>
+                    <pic:cNvPr id="0" name="Picture 29" descr="C:\Documents and Settings\testrecp\Desktop\Josh\inf125-team-k\Tile Engine\Tile Engine\Tile EngineContent\wall_horizontal.png"/>
+                    <pic:cNvPicPr>
+                      <a:picLocks noChangeAspect="1" noChangeArrowheads="1"/>
+                    </pic:cNvPicPr>
+                  </pic:nvPicPr>
+                  <pic:blipFill>
+                    <a:blip r:embed="rId33" cstate="print"/>
+                    <a:srcRect/>
+                    <a:stretch>
+                      <a:fillRect/>
+                    </a:stretch>
+                  </pic:blipFill>
+                  <pic:spPr bwMode="auto">
+                    <a:xfrm>
+                      <a:off x="0" y="0"/>
+                      <a:ext cx="1028700" cy="257175"/>
+                    </a:xfrm>
+                    <a:prstGeom prst="rect">
+                      <a:avLst/>
+                    </a:prstGeom>
+                    <a:noFill/>
+                    <a:ln w="9525">
+                      <a:noFill/>
+                      <a:miter lim="800000"/>
+                      <a:headEnd/>
+                      <a:tailEnd/>
+                    </a:ln>
+                  </pic:spPr>
+                </pic:pic>
+              </a:graphicData>
+            </a:graphic>
+          </wp:anchor>
+        </w:drawing>
+      </w:r>
+    </w:p>
+    <w:p>
+      <w:pPr>
+        <w:pStyle w:val="ListParagraph"/>
+        <w:ind w:left="2160" w:hanging="1440"/>
+        <w:rPr>
+          <w:sz w:val="24"/>
+          <w:szCs w:val="24"/>
+        </w:rPr>
+      </w:pPr>
+    </w:p>
+    <w:p>
+      <w:pPr>
+        <w:pStyle w:val="ListParagraph"/>
+        <w:ind w:left="2160" w:hanging="1440"/>
+        <w:rPr>
+          <w:sz w:val="24"/>
+          <w:szCs w:val="24"/>
+        </w:rPr>
+      </w:pPr>
+    </w:p>
+    <w:p>
+      <w:pPr>
+        <w:pStyle w:val="ListParagraph"/>
+        <w:ind w:left="2160" w:hanging="1440"/>
+        <w:rPr>
+          <w:sz w:val="24"/>
+          <w:szCs w:val="24"/>
+        </w:rPr>
+      </w:pPr>
+    </w:p>
+    <w:p>
+      <w:pPr>
+        <w:pStyle w:val="ListParagraph"/>
+        <w:ind w:left="2160" w:hanging="1440"/>
+        <w:rPr>
+          <w:sz w:val="24"/>
+          <w:szCs w:val="24"/>
+        </w:rPr>
+      </w:pPr>
+      <w:r>
+        <w:rPr>
+          <w:b/>
+          <w:sz w:val="24"/>
+          <w:szCs w:val="24"/>
+        </w:rPr>
+        <w:t>Hedges:</w:t>
+      </w:r>
+      <w:r>
+        <w:rPr>
+          <w:sz w:val="24"/>
+          <w:szCs w:val="24"/>
+        </w:rPr>
+        <w:tab/>
+        <w:t xml:space="preserve">Game entities used to represent boundaries that gnomes cannot cross. </w:t>
+      </w:r>
     </w:p>
     <w:sectPr>
-      <w:headerReference w:type="even" r:id="rId14"/>
-      <w:headerReference w:type="default" r:id="rId15"/>
-      <w:footerReference w:type="even" r:id="rId16"/>
-      <w:footerReference w:type="default" r:id="rId17"/>
+      <w:headerReference w:type="even" r:id="rId34"/>
+      <w:headerReference w:type="default" r:id="rId35"/>
+      <w:footerReference w:type="even" r:id="rId36"/>
+      <w:footerReference w:type="default" r:id="rId37"/>
       <w:pgSz w:w="12240" w:h="15840"/>
       <w:pgMar w:top="1440" w:right="1440" w:bottom="1440" w:left="1440" w:header="720" w:footer="720" w:gutter="0"/>
       <w:pgBorders w:offsetFrom="page">
@@ -2568,27 +4917,6 @@
     </w:sectPr>
   </w:body>
 </w:document>
-</file>
-
-<file path=word/comments.xml><?xml version="1.0" encoding="utf-8"?>
-<w:comments xmlns:ve="http://schemas.openxmlformats.org/markup-compatibility/2006" xmlns:o="urn:schemas-microsoft-com:office:office" xmlns:r="http://schemas.openxmlformats.org/officeDocument/2006/relationships" xmlns:m="http://schemas.openxmlformats.org/officeDocument/2006/math" xmlns:v="urn:schemas-microsoft-com:vml" xmlns:wp="http://schemas.openxmlformats.org/drawingml/2006/wordprocessingDrawing" xmlns:w10="urn:schemas-microsoft-com:office:word" xmlns:w="http://schemas.openxmlformats.org/wordprocessingml/2006/main" xmlns:wne="http://schemas.microsoft.com/office/word/2006/wordml">
-  <w:comment w:id="0" w:author="Joshua" w:date="2011-10-17T10:03:00Z" w:initials="J">
-    <w:p>
-      <w:pPr>
-        <w:pStyle w:val="CommentText"/>
-      </w:pPr>
-      <w:r>
-        <w:rPr>
-          <w:rStyle w:val="CommentReference"/>
-        </w:rPr>
-        <w:annotationRef/>
-      </w:r>
-      <w:r>
-        <w:t>I'm not sure what theme we are going for yet, if any. But for now I am going to leave as is.</w:t>
-      </w:r>
-    </w:p>
-  </w:comment>
-</w:comments>
 </file>
 
 <file path=word/endnotes.xml><?xml version="1.0" encoding="utf-8"?>
@@ -2647,7 +4975,7 @@
         <w:rFonts w:asciiTheme="majorHAnsi" w:hAnsiTheme="majorHAnsi"/>
         <w:b/>
       </w:rPr>
-      <w:t>1</w:t>
+      <w:t>2</w:t>
     </w:r>
     <w:r>
       <w:rPr>
@@ -2667,7 +4995,7 @@
           <w:rFonts w:asciiTheme="majorHAnsi" w:hAnsiTheme="majorHAnsi"/>
           <w:noProof/>
         </w:rPr>
-        <w:t>8</w:t>
+        <w:t>2</w:t>
       </w:r>
     </w:fldSimple>
   </w:p>
@@ -2721,7 +5049,7 @@
           <w:rFonts w:asciiTheme="majorHAnsi" w:hAnsiTheme="majorHAnsi"/>
           <w:noProof/>
         </w:rPr>
-        <w:t>7</w:t>
+        <w:t>3</w:t>
       </w:r>
     </w:fldSimple>
   </w:p>
@@ -2919,7 +5247,7 @@
             <w:docPart w:val="4318FDA495834601A9C2C425C5DF9B93"/>
           </w:placeholder>
           <w:dataBinding w:prefixMappings="xmlns:ns0='http://schemas.microsoft.com/office/2006/coverPageProps'" w:xpath="/ns0:CoverPageProperties[1]/ns0:PublishDate[1]" w:storeItemID="{55AF091B-3C7A-41E3-B477-F2FDAA23CFDA}"/>
-          <w:date w:fullDate="2011-10-17T00:00:00Z">
+          <w:date w:fullDate="2011-11-22T00:00:00Z">
             <w:dateFormat w:val="MMMM d, yyyy"/>
             <w:lid w:val="en-US"/>
             <w:storeMappedDataAs w:val="dateTime"/>
@@ -2947,7 +5275,7 @@
                 <w:rPr>
                   <w:color w:val="FFFFFF" w:themeColor="background1"/>
                 </w:rPr>
-                <w:t>October 17</w:t>
+                <w:t>November 22</w:t>
               </w:r>
               <w:r>
                 <w:rPr>
@@ -2995,11 +5323,8 @@
           </w:rPr>
           <w:alias w:val="Date"/>
           <w:id w:val="77625188"/>
-          <w:placeholder>
-            <w:docPart w:val="168C92AD4A094387BDE4005ADEC544A0"/>
-          </w:placeholder>
           <w:dataBinding w:prefixMappings="xmlns:ns0='http://schemas.microsoft.com/office/2006/coverPageProps'" w:xpath="/ns0:CoverPageProperties[1]/ns0:PublishDate[1]" w:storeItemID="{55AF091B-3C7A-41E3-B477-F2FDAA23CFDA}"/>
-          <w:date w:fullDate="2011-10-17T00:00:00Z">
+          <w:date w:fullDate="2011-11-22T00:00:00Z">
             <w:dateFormat w:val="MMMM d, yyyy"/>
             <w:lid w:val="en-US"/>
             <w:storeMappedDataAs w:val="dateTime"/>
@@ -3031,7 +5356,7 @@
                   <w:sz w:val="24"/>
                   <w:szCs w:val="24"/>
                 </w:rPr>
-                <w:t>October 17, 2011</w:t>
+                <w:t>November 22, 2011</w:t>
               </w:r>
             </w:p>
           </w:tc>
@@ -3076,9 +5401,6 @@
               </w:rPr>
               <w:alias w:val="Title"/>
               <w:id w:val="77625180"/>
-              <w:placeholder>
-                <w:docPart w:val="2CD6F82C5FBB4B3AA4B3B4D7B987FCC3"/>
-              </w:placeholder>
               <w:dataBinding w:prefixMappings="xmlns:ns0='http://schemas.openxmlformats.org/package/2006/metadata/core-properties' xmlns:ns1='http://purl.org/dc/elements/1.1/'" w:xpath="/ns0:coreProperties[1]/ns1:title[1]" w:storeItemID="{6C3C8BC8-F283-45AE-878A-BAB7291924A1}"/>
               <w:text/>
             </w:sdtPr>
@@ -3132,7 +5454,7 @@
         <w:ind w:left="720" w:hanging="360"/>
       </w:pPr>
     </w:lvl>
-    <w:lvl w:ilvl="1" w:tplc="04090019" w:tentative="1">
+    <w:lvl w:ilvl="1" w:tplc="04090019">
       <w:start w:val="1"/>
       <w:numFmt w:val="lowerLetter"/>
       <w:lvlText w:val="%2."/>
@@ -3405,9 +5727,9 @@
     </w:lvl>
   </w:abstractNum>
   <w:abstractNum w:abstractNumId="3">
-    <w:nsid w:val="35AB1F78"/>
+    <w:nsid w:val="1BFF3656"/>
     <w:multiLevelType w:val="hybridMultilevel"/>
-    <w:tmpl w:val="F6B28DB2"/>
+    <w:tmpl w:val="A0BE3CBA"/>
     <w:lvl w:ilvl="0" w:tplc="04090001">
       <w:start w:val="1"/>
       <w:numFmt w:val="bullet"/>
@@ -3518,6 +5840,119 @@
     </w:lvl>
   </w:abstractNum>
   <w:abstractNum w:abstractNumId="4">
+    <w:nsid w:val="35AB1F78"/>
+    <w:multiLevelType w:val="hybridMultilevel"/>
+    <w:tmpl w:val="F6B28DB2"/>
+    <w:lvl w:ilvl="0" w:tplc="04090001">
+      <w:start w:val="1"/>
+      <w:numFmt w:val="bullet"/>
+      <w:lvlText w:val=""/>
+      <w:lvlJc w:val="left"/>
+      <w:pPr>
+        <w:ind w:left="1440" w:hanging="360"/>
+      </w:pPr>
+      <w:rPr>
+        <w:rFonts w:ascii="Symbol" w:hAnsi="Symbol" w:hint="default"/>
+      </w:rPr>
+    </w:lvl>
+    <w:lvl w:ilvl="1" w:tplc="04090003" w:tentative="1">
+      <w:start w:val="1"/>
+      <w:numFmt w:val="bullet"/>
+      <w:lvlText w:val="o"/>
+      <w:lvlJc w:val="left"/>
+      <w:pPr>
+        <w:ind w:left="2160" w:hanging="360"/>
+      </w:pPr>
+      <w:rPr>
+        <w:rFonts w:ascii="Courier New" w:hAnsi="Courier New" w:cs="Courier New" w:hint="default"/>
+      </w:rPr>
+    </w:lvl>
+    <w:lvl w:ilvl="2" w:tplc="04090005" w:tentative="1">
+      <w:start w:val="1"/>
+      <w:numFmt w:val="bullet"/>
+      <w:lvlText w:val=""/>
+      <w:lvlJc w:val="left"/>
+      <w:pPr>
+        <w:ind w:left="2880" w:hanging="360"/>
+      </w:pPr>
+      <w:rPr>
+        <w:rFonts w:ascii="Wingdings" w:hAnsi="Wingdings" w:hint="default"/>
+      </w:rPr>
+    </w:lvl>
+    <w:lvl w:ilvl="3" w:tplc="04090001" w:tentative="1">
+      <w:start w:val="1"/>
+      <w:numFmt w:val="bullet"/>
+      <w:lvlText w:val=""/>
+      <w:lvlJc w:val="left"/>
+      <w:pPr>
+        <w:ind w:left="3600" w:hanging="360"/>
+      </w:pPr>
+      <w:rPr>
+        <w:rFonts w:ascii="Symbol" w:hAnsi="Symbol" w:hint="default"/>
+      </w:rPr>
+    </w:lvl>
+    <w:lvl w:ilvl="4" w:tplc="04090003" w:tentative="1">
+      <w:start w:val="1"/>
+      <w:numFmt w:val="bullet"/>
+      <w:lvlText w:val="o"/>
+      <w:lvlJc w:val="left"/>
+      <w:pPr>
+        <w:ind w:left="4320" w:hanging="360"/>
+      </w:pPr>
+      <w:rPr>
+        <w:rFonts w:ascii="Courier New" w:hAnsi="Courier New" w:cs="Courier New" w:hint="default"/>
+      </w:rPr>
+    </w:lvl>
+    <w:lvl w:ilvl="5" w:tplc="04090005" w:tentative="1">
+      <w:start w:val="1"/>
+      <w:numFmt w:val="bullet"/>
+      <w:lvlText w:val=""/>
+      <w:lvlJc w:val="left"/>
+      <w:pPr>
+        <w:ind w:left="5040" w:hanging="360"/>
+      </w:pPr>
+      <w:rPr>
+        <w:rFonts w:ascii="Wingdings" w:hAnsi="Wingdings" w:hint="default"/>
+      </w:rPr>
+    </w:lvl>
+    <w:lvl w:ilvl="6" w:tplc="04090001" w:tentative="1">
+      <w:start w:val="1"/>
+      <w:numFmt w:val="bullet"/>
+      <w:lvlText w:val=""/>
+      <w:lvlJc w:val="left"/>
+      <w:pPr>
+        <w:ind w:left="5760" w:hanging="360"/>
+      </w:pPr>
+      <w:rPr>
+        <w:rFonts w:ascii="Symbol" w:hAnsi="Symbol" w:hint="default"/>
+      </w:rPr>
+    </w:lvl>
+    <w:lvl w:ilvl="7" w:tplc="04090003" w:tentative="1">
+      <w:start w:val="1"/>
+      <w:numFmt w:val="bullet"/>
+      <w:lvlText w:val="o"/>
+      <w:lvlJc w:val="left"/>
+      <w:pPr>
+        <w:ind w:left="6480" w:hanging="360"/>
+      </w:pPr>
+      <w:rPr>
+        <w:rFonts w:ascii="Courier New" w:hAnsi="Courier New" w:cs="Courier New" w:hint="default"/>
+      </w:rPr>
+    </w:lvl>
+    <w:lvl w:ilvl="8" w:tplc="04090005" w:tentative="1">
+      <w:start w:val="1"/>
+      <w:numFmt w:val="bullet"/>
+      <w:lvlText w:val=""/>
+      <w:lvlJc w:val="left"/>
+      <w:pPr>
+        <w:ind w:left="7200" w:hanging="360"/>
+      </w:pPr>
+      <w:rPr>
+        <w:rFonts w:ascii="Wingdings" w:hAnsi="Wingdings" w:hint="default"/>
+      </w:rPr>
+    </w:lvl>
+  </w:abstractNum>
+  <w:abstractNum w:abstractNumId="5">
     <w:nsid w:val="7D99299E"/>
     <w:multiLevelType w:val="hybridMultilevel"/>
     <w:tmpl w:val="D6C259D6"/>
@@ -3634,16 +6069,19 @@
     <w:abstractNumId w:val="1"/>
   </w:num>
   <w:num w:numId="2">
-    <w:abstractNumId w:val="4"/>
+    <w:abstractNumId w:val="5"/>
   </w:num>
   <w:num w:numId="3">
     <w:abstractNumId w:val="2"/>
   </w:num>
   <w:num w:numId="4">
-    <w:abstractNumId w:val="3"/>
+    <w:abstractNumId w:val="4"/>
   </w:num>
   <w:num w:numId="5">
     <w:abstractNumId w:val="0"/>
+  </w:num>
+  <w:num w:numId="6">
+    <w:abstractNumId w:val="3"/>
   </w:num>
 </w:numbering>
 </file>
@@ -4108,68 +6546,6 @@
         </w:p>
       </w:docPartBody>
     </w:docPart>
-    <w:docPart>
-      <w:docPartPr>
-        <w:name w:val="9FDD21A6FD7A43DF9CFC7C4931B60939"/>
-        <w:category>
-          <w:name w:val="General"/>
-          <w:gallery w:val="placeholder"/>
-        </w:category>
-        <w:types>
-          <w:type w:val="bbPlcHdr"/>
-        </w:types>
-        <w:behaviors>
-          <w:behavior w:val="content"/>
-        </w:behaviors>
-        <w:guid w:val="{96423387-B635-4381-B03C-799A4ADDAF8A}"/>
-      </w:docPartPr>
-      <w:docPartBody>
-        <w:p>
-          <w:pPr>
-            <w:pStyle w:val="9FDD21A6FD7A43DF9CFC7C4931B60939"/>
-          </w:pPr>
-          <w:r>
-            <w:rPr>
-              <w:b/>
-              <w:bCs/>
-              <w:caps/>
-              <w:sz w:val="24"/>
-              <w:szCs w:val="24"/>
-            </w:rPr>
-            <w:t>Type the document title</w:t>
-          </w:r>
-        </w:p>
-      </w:docPartBody>
-    </w:docPart>
-    <w:docPart>
-      <w:docPartPr>
-        <w:name w:val="4318FDA495834601A9C2C425C5DF9B93"/>
-        <w:category>
-          <w:name w:val="General"/>
-          <w:gallery w:val="placeholder"/>
-        </w:category>
-        <w:types>
-          <w:type w:val="bbPlcHdr"/>
-        </w:types>
-        <w:behaviors>
-          <w:behavior w:val="content"/>
-        </w:behaviors>
-        <w:guid w:val="{5707B5AE-1C3F-490B-8204-F9BD2B27FCF7}"/>
-      </w:docPartPr>
-      <w:docPartBody>
-        <w:p>
-          <w:pPr>
-            <w:pStyle w:val="4318FDA495834601A9C2C425C5DF9B93"/>
-          </w:pPr>
-          <w:r>
-            <w:rPr>
-              <w:color w:val="FFFFFF" w:themeColor="background1"/>
-            </w:rPr>
-            <w:t>[Pick the date]</w:t>
-          </w:r>
-        </w:p>
-      </w:docPartBody>
-    </w:docPart>
   </w:docParts>
 </w:glossaryDocument>
 </file>
@@ -4188,14 +6564,14 @@
     <w:charset w:val="00"/>
     <w:family w:val="roman"/>
     <w:pitch w:val="variable"/>
-    <w:sig w:usb0="E0002AEF" w:usb1="C0007841" w:usb2="00000009" w:usb3="00000000" w:csb0="000001FF" w:csb1="00000000"/>
+    <w:sig w:usb0="20002A87" w:usb1="80000000" w:usb2="00000008" w:usb3="00000000" w:csb0="000001FF" w:csb1="00000000"/>
   </w:font>
   <w:font w:name="Courier New">
     <w:panose1 w:val="02070309020205020404"/>
     <w:charset w:val="00"/>
     <w:family w:val="modern"/>
     <w:pitch w:val="fixed"/>
-    <w:sig w:usb0="E0002AFF" w:usb1="C0007843" w:usb2="00000009" w:usb3="00000000" w:csb0="000001FF" w:csb1="00000000"/>
+    <w:sig w:usb0="20002A87" w:usb1="80000000" w:usb2="00000008" w:usb3="00000000" w:csb0="000001FF" w:csb1="00000000"/>
   </w:font>
   <w:font w:name="Wingdings">
     <w:panose1 w:val="05000000000000000000"/>
@@ -4216,7 +6592,7 @@
     <w:charset w:val="00"/>
     <w:family w:val="swiss"/>
     <w:pitch w:val="variable"/>
-    <w:sig w:usb0="E1002EFF" w:usb1="C000605B" w:usb2="00000029" w:usb3="00000000" w:csb0="000101FF" w:csb1="00000000"/>
+    <w:sig w:usb0="61002A87" w:usb1="80000000" w:usb2="00000008" w:usb3="00000000" w:csb0="000101FF" w:csb1="00000000"/>
   </w:font>
   <w:font w:name="Cambria">
     <w:panose1 w:val="02040503050406030204"/>
@@ -4239,6 +6615,7 @@
   <w:rsids>
     <w:rsidRoot w:val="00711967"/>
     <w:rsid w:val="00711967"/>
+    <w:rsid w:val="007B4D52"/>
     <w:rsid w:val="00B72FDB"/>
   </w:rsids>
   <m:mathPr>
@@ -4780,7 +7157,7 @@
 
 <file path=customXml/item1.xml><?xml version="1.0" encoding="utf-8"?>
 <CoverPageProperties xmlns="http://schemas.microsoft.com/office/2006/coverPageProps">
-  <PublishDate>2011-10-17T00:00:00</PublishDate>
+  <PublishDate>2011-11-22T00:00:00</PublishDate>
   <Abstract/>
   <CompanyAddress/>
   <CompanyPhone/>
@@ -4790,16 +7167,16 @@
 </file>
 
 <file path=customXml/item2.xml><?xml version="1.0" encoding="utf-8"?>
+<p:properties xmlns:p="http://schemas.microsoft.com/office/2006/metadata/properties" xmlns:xsi="http://www.w3.org/2001/XMLSchema-instance" xmlns:pc="http://schemas.microsoft.com/office/infopath/2007/PartnerControls"/>
+</file>
+
+<file path=customXml/item3.xml><?xml version="1.0" encoding="utf-8"?>
 <?mso-contentType ?>
 <FormTemplates xmlns="http://schemas.microsoft.com/sharepoint/v3/contenttype/forms">
   <Display>DocumentLibraryForm</Display>
   <Edit>AssetEditForm</Edit>
   <New>DocumentLibraryForm</New>
 </FormTemplates>
-</file>
-
-<file path=customXml/item3.xml><?xml version="1.0" encoding="utf-8"?>
-<p:properties xmlns:p="http://schemas.microsoft.com/office/2006/metadata/properties" xmlns:xsi="http://www.w3.org/2001/XMLSchema-instance" xmlns:pc="http://schemas.microsoft.com/office/infopath/2007/PartnerControls"/>
 </file>
 
 <file path=customXml/item4.xml><?xml version="1.0" encoding="utf-8"?>
@@ -4819,18 +7196,18 @@
 </file>
 
 <file path=customXml/itemProps2.xml><?xml version="1.0" encoding="utf-8"?>
-<ds:datastoreItem xmlns:ds="http://schemas.openxmlformats.org/officeDocument/2006/customXml" ds:itemID="{DF8A6096-AC3C-41A5-9CB9-998E1823050B}">
+<ds:datastoreItem xmlns:ds="http://schemas.openxmlformats.org/officeDocument/2006/customXml" ds:itemID="{6BD01D80-C71E-4C35-9EC9-AB4B2A68E7C1}">
   <ds:schemaRefs>
-    <ds:schemaRef ds:uri="http://schemas.microsoft.com/sharepoint/v3/contenttype/forms"/>
+    <ds:schemaRef ds:uri="http://schemas.microsoft.com/office/2006/metadata/properties"/>
+    <ds:schemaRef ds:uri="http://schemas.microsoft.com/office/infopath/2007/PartnerControls"/>
   </ds:schemaRefs>
 </ds:datastoreItem>
 </file>
 
 <file path=customXml/itemProps3.xml><?xml version="1.0" encoding="utf-8"?>
-<ds:datastoreItem xmlns:ds="http://schemas.openxmlformats.org/officeDocument/2006/customXml" ds:itemID="{6BD01D80-C71E-4C35-9EC9-AB4B2A68E7C1}">
+<ds:datastoreItem xmlns:ds="http://schemas.openxmlformats.org/officeDocument/2006/customXml" ds:itemID="{DF8A6096-AC3C-41A5-9CB9-998E1823050B}">
   <ds:schemaRefs>
-    <ds:schemaRef ds:uri="http://schemas.microsoft.com/office/2006/metadata/properties"/>
-    <ds:schemaRef ds:uri="http://schemas.microsoft.com/office/infopath/2007/PartnerControls"/>
+    <ds:schemaRef ds:uri="http://schemas.microsoft.com/sharepoint/v3/contenttype/forms"/>
   </ds:schemaRefs>
 </ds:datastoreItem>
 </file>
@@ -4845,7 +7222,7 @@
 </file>
 
 <file path=customXml/itemProps5.xml><?xml version="1.0" encoding="utf-8"?>
-<ds:datastoreItem xmlns:ds="http://schemas.openxmlformats.org/officeDocument/2006/customXml" ds:itemID="{D45B7757-DB6A-480A-8715-A1392656C627}">
+<ds:datastoreItem xmlns:ds="http://schemas.openxmlformats.org/officeDocument/2006/customXml" ds:itemID="{71CC7A3B-5C93-47D1-AEF4-2EA77588A66B}">
   <ds:schemaRefs>
     <ds:schemaRef ds:uri="http://schemas.openxmlformats.org/officeDocument/2006/bibliography"/>
   </ds:schemaRefs>

</xml_diff>